<commit_message>
Remplis le fichier TP2_IsaacDavidZolana-GregsonDestin_livrable_0.docx qui était précédemment vide
</commit_message>
<xml_diff>
--- a/TP2_IsaacDavidZolana-GregsonDestin_livrable_0.docx
+++ b/TP2_IsaacDavidZolana-GregsonDestin_livrable_0.docx
@@ -1,6 +1,6 @@
 
 <file path=word/document.xml><?xml version="1.0" encoding="utf-8"?>
-<w:document xmlns:wpc="http://schemas.microsoft.com/office/word/2010/wordprocessingCanvas" xmlns:mc="http://schemas.openxmlformats.org/markup-compatibility/2006" xmlns:o="urn:schemas-microsoft-com:office:office" xmlns:r="http://schemas.openxmlformats.org/officeDocument/2006/relationships" xmlns:m="http://schemas.openxmlformats.org/officeDocument/2006/math" xmlns:v="urn:schemas-microsoft-com:vml" xmlns:wp14="http://schemas.microsoft.com/office/word/2010/wordprocessingDrawing" xmlns:wp="http://schemas.openxmlformats.org/drawingml/2006/wordprocessingDrawing" xmlns:w10="urn:schemas-microsoft-com:office:word" xmlns:w="http://schemas.openxmlformats.org/wordprocessingml/2006/main" xmlns:w14="http://schemas.microsoft.com/office/word/2010/wordml" xmlns:w15="http://schemas.microsoft.com/office/word/2012/wordml" xmlns:wpg="http://schemas.microsoft.com/office/word/2010/wordprocessingGroup" xmlns:wpi="http://schemas.microsoft.com/office/word/2010/wordprocessingInk" xmlns:wne="http://schemas.microsoft.com/office/word/2006/wordml" xmlns:wps="http://schemas.microsoft.com/office/word/2010/wordprocessingShape" mc:Ignorable="w14 w15 wp14">
+<w:document xmlns:wpc="http://schemas.microsoft.com/office/word/2010/wordprocessingCanvas" xmlns:cx="http://schemas.microsoft.com/office/drawing/2014/chartex" xmlns:cx1="http://schemas.microsoft.com/office/drawing/2015/9/8/chartex" xmlns:cx2="http://schemas.microsoft.com/office/drawing/2015/10/21/chartex" xmlns:cx3="http://schemas.microsoft.com/office/drawing/2016/5/9/chartex" xmlns:cx4="http://schemas.microsoft.com/office/drawing/2016/5/10/chartex" xmlns:cx5="http://schemas.microsoft.com/office/drawing/2016/5/11/chartex" xmlns:cx6="http://schemas.microsoft.com/office/drawing/2016/5/12/chartex" xmlns:cx7="http://schemas.microsoft.com/office/drawing/2016/5/13/chartex" xmlns:cx8="http://schemas.microsoft.com/office/drawing/2016/5/14/chartex" xmlns:mc="http://schemas.openxmlformats.org/markup-compatibility/2006" xmlns:aink="http://schemas.microsoft.com/office/drawing/2016/ink" xmlns:am3d="http://schemas.microsoft.com/office/drawing/2017/model3d" xmlns:o="urn:schemas-microsoft-com:office:office" xmlns:r="http://schemas.openxmlformats.org/officeDocument/2006/relationships" xmlns:m="http://schemas.openxmlformats.org/officeDocument/2006/math" xmlns:v="urn:schemas-microsoft-com:vml" xmlns:wp14="http://schemas.microsoft.com/office/word/2010/wordprocessingDrawing" xmlns:wp="http://schemas.openxmlformats.org/drawingml/2006/wordprocessingDrawing" xmlns:w10="urn:schemas-microsoft-com:office:word" xmlns:w="http://schemas.openxmlformats.org/wordprocessingml/2006/main" xmlns:w14="http://schemas.microsoft.com/office/word/2010/wordml" xmlns:w15="http://schemas.microsoft.com/office/word/2012/wordml" xmlns:w16cid="http://schemas.microsoft.com/office/word/2016/wordml/cid" xmlns:w16se="http://schemas.microsoft.com/office/word/2015/wordml/symex" xmlns:wpg="http://schemas.microsoft.com/office/word/2010/wordprocessingGroup" xmlns:wpi="http://schemas.microsoft.com/office/word/2010/wordprocessingInk" xmlns:wne="http://schemas.microsoft.com/office/word/2006/wordml" xmlns:wps="http://schemas.microsoft.com/office/word/2010/wordprocessingShape" mc:Ignorable="w14 w15 w16se w16cid wp14">
   <w:body>
     <w:tbl>
       <w:tblPr>
@@ -149,16 +149,7 @@
                 <w:sz w:val="28"/>
                 <w:szCs w:val="22"/>
               </w:rPr>
-              <w:t>Livrable #0</w:t>
-            </w:r>
-            <w:r>
-              <w:rPr>
-                <w:rFonts w:ascii="Arial" w:hAnsi="Arial" w:cs="Arial"/>
-                <w:b/>
-                <w:sz w:val="28"/>
-                <w:szCs w:val="22"/>
-              </w:rPr>
-              <w:t xml:space="preserve"> </w:t>
+              <w:t xml:space="preserve">Livrable #0 </w:t>
             </w:r>
           </w:p>
         </w:tc>
@@ -221,8 +212,8 @@
         <w:tblLook w:val="04A0" w:firstRow="1" w:lastRow="0" w:firstColumn="1" w:lastColumn="0" w:noHBand="0" w:noVBand="1"/>
       </w:tblPr>
       <w:tblGrid>
-        <w:gridCol w:w="5035"/>
-        <w:gridCol w:w="5035"/>
+        <w:gridCol w:w="5037"/>
+        <w:gridCol w:w="5033"/>
       </w:tblGrid>
       <w:tr>
         <w:tc>
@@ -239,22 +230,48 @@
                 <w:szCs w:val="28"/>
               </w:rPr>
             </w:pPr>
-          </w:p>
-        </w:tc>
-        <w:tc>
-          <w:tcPr>
-            <w:tcW w:w="5110" w:type="dxa"/>
-            <w:shd w:val="clear" w:color="auto" w:fill="auto"/>
-          </w:tcPr>
-          <w:p>
-            <w:pPr>
-              <w:jc w:val="center"/>
+            <w:proofErr w:type="spellStart"/>
+            <w:r>
               <w:rPr>
                 <w:rFonts w:ascii="Arial" w:hAnsi="Arial" w:cs="Arial"/>
                 <w:sz w:val="28"/>
                 <w:szCs w:val="28"/>
               </w:rPr>
-            </w:pPr>
+              <w:t>Gregson</w:t>
+            </w:r>
+            <w:proofErr w:type="spellEnd"/>
+            <w:r>
+              <w:rPr>
+                <w:rFonts w:ascii="Arial" w:hAnsi="Arial" w:cs="Arial"/>
+                <w:sz w:val="28"/>
+                <w:szCs w:val="28"/>
+              </w:rPr>
+              <w:t xml:space="preserve"> Destin</w:t>
+            </w:r>
+          </w:p>
+        </w:tc>
+        <w:tc>
+          <w:tcPr>
+            <w:tcW w:w="5110" w:type="dxa"/>
+            <w:shd w:val="clear" w:color="auto" w:fill="auto"/>
+          </w:tcPr>
+          <w:p>
+            <w:pPr>
+              <w:jc w:val="center"/>
+              <w:rPr>
+                <w:rFonts w:ascii="Arial" w:hAnsi="Arial" w:cs="Arial"/>
+                <w:sz w:val="28"/>
+                <w:szCs w:val="28"/>
+              </w:rPr>
+            </w:pPr>
+            <w:r>
+              <w:rPr>
+                <w:rFonts w:ascii="Arial" w:hAnsi="Arial" w:cs="Arial"/>
+                <w:sz w:val="28"/>
+                <w:szCs w:val="28"/>
+              </w:rPr>
+              <w:t>Isaac David Zolana</w:t>
+            </w:r>
           </w:p>
         </w:tc>
       </w:tr>
@@ -417,8 +434,8 @@
         <w:tblLook w:val="04A0" w:firstRow="1" w:lastRow="0" w:firstColumn="1" w:lastColumn="0" w:noHBand="0" w:noVBand="1"/>
       </w:tblPr>
       <w:tblGrid>
-        <w:gridCol w:w="5280"/>
-        <w:gridCol w:w="4790"/>
+        <w:gridCol w:w="5277"/>
+        <w:gridCol w:w="4793"/>
       </w:tblGrid>
       <w:tr>
         <w:tc>
@@ -520,6 +537,13 @@
                 <w:szCs w:val="20"/>
               </w:rPr>
             </w:pPr>
+            <w:r>
+              <w:rPr>
+                <w:sz w:val="20"/>
+                <w:szCs w:val="20"/>
+              </w:rPr>
+              <w:t>Java 8</w:t>
+            </w:r>
           </w:p>
         </w:tc>
       </w:tr>
@@ -579,6 +603,18 @@
                 <w:szCs w:val="20"/>
               </w:rPr>
             </w:pPr>
+            <w:hyperlink r:id="rId9" w:history="1">
+              <w:r>
+                <w:rPr>
+                  <w:rStyle w:val="Lienhypertexte"/>
+                  <w:rFonts w:ascii="&amp;quot" w:hAnsi="&amp;quot"/>
+                  <w:color w:val="172B4D"/>
+                  <w:sz w:val="21"/>
+                  <w:szCs w:val="21"/>
+                </w:rPr>
+                <w:t>sqlite-jdbc-3.27.2.1.jar</w:t>
+              </w:r>
+            </w:hyperlink>
           </w:p>
         </w:tc>
       </w:tr>
@@ -622,6 +658,13 @@
                 <w:szCs w:val="20"/>
               </w:rPr>
             </w:pPr>
+            <w:r>
+              <w:rPr>
+                <w:sz w:val="20"/>
+                <w:szCs w:val="20"/>
+              </w:rPr>
+              <w:t>Eclipse</w:t>
+            </w:r>
           </w:p>
         </w:tc>
       </w:tr>
@@ -673,6 +716,46 @@
                 <w:szCs w:val="20"/>
               </w:rPr>
             </w:pPr>
+            <w:r>
+              <w:rPr>
+                <w:sz w:val="20"/>
+                <w:szCs w:val="20"/>
+              </w:rPr>
+              <w:t xml:space="preserve">Logiciel : </w:t>
+            </w:r>
+            <w:proofErr w:type="spellStart"/>
+            <w:r>
+              <w:rPr>
+                <w:sz w:val="20"/>
+                <w:szCs w:val="20"/>
+              </w:rPr>
+              <w:t>Github</w:t>
+            </w:r>
+            <w:proofErr w:type="spellEnd"/>
+          </w:p>
+          <w:p>
+            <w:pPr>
+              <w:pStyle w:val="Paragraphedeliste"/>
+              <w:ind w:left="0"/>
+              <w:rPr>
+                <w:sz w:val="20"/>
+                <w:szCs w:val="20"/>
+              </w:rPr>
+            </w:pPr>
+            <w:r>
+              <w:rPr>
+                <w:sz w:val="20"/>
+                <w:szCs w:val="20"/>
+              </w:rPr>
+              <w:t xml:space="preserve">Dépôt : </w:t>
+            </w:r>
+            <w:r>
+              <w:rPr>
+                <w:sz w:val="20"/>
+                <w:szCs w:val="20"/>
+              </w:rPr>
+              <w:t>4B6-EG-TP2</w:t>
+            </w:r>
           </w:p>
         </w:tc>
       </w:tr>
@@ -740,6 +823,15 @@
                 <w:szCs w:val="20"/>
               </w:rPr>
             </w:pPr>
+            <w:proofErr w:type="spellStart"/>
+            <w:r>
+              <w:rPr>
+                <w:sz w:val="20"/>
+                <w:szCs w:val="20"/>
+              </w:rPr>
+              <w:t>Sqlite</w:t>
+            </w:r>
+            <w:proofErr w:type="spellEnd"/>
           </w:p>
         </w:tc>
       </w:tr>
@@ -1006,6 +1098,12 @@
         <w:tc>
           <w:tcPr>
             <w:tcW w:w="1212" w:type="dxa"/>
+            <w:tcBorders>
+              <w:top w:val="single" w:sz="4" w:space="0" w:color="auto"/>
+              <w:left w:val="single" w:sz="4" w:space="0" w:color="auto"/>
+              <w:bottom w:val="single" w:sz="4" w:space="0" w:color="auto"/>
+              <w:right w:val="single" w:sz="4" w:space="0" w:color="auto"/>
+            </w:tcBorders>
             <w:shd w:val="clear" w:color="auto" w:fill="F2F2F2" w:themeFill="background1" w:themeFillShade="F2"/>
           </w:tcPr>
           <w:p>
@@ -1030,18 +1128,33 @@
                 <w:szCs w:val="20"/>
               </w:rPr>
             </w:pPr>
-            <w:r>
-              <w:rPr>
-                <w:sz w:val="20"/>
-                <w:szCs w:val="20"/>
-              </w:rPr>
-              <w:t>tâche</w:t>
-            </w:r>
+            <w:proofErr w:type="gramStart"/>
+            <w:r>
+              <w:rPr>
+                <w:sz w:val="20"/>
+                <w:szCs w:val="20"/>
+              </w:rPr>
+              <w:t>t</w:t>
+            </w:r>
+            <w:r>
+              <w:rPr>
+                <w:sz w:val="20"/>
+                <w:szCs w:val="20"/>
+              </w:rPr>
+              <w:t>âche</w:t>
+            </w:r>
+            <w:proofErr w:type="gramEnd"/>
           </w:p>
         </w:tc>
         <w:tc>
           <w:tcPr>
             <w:tcW w:w="2123" w:type="dxa"/>
+            <w:tcBorders>
+              <w:top w:val="single" w:sz="4" w:space="0" w:color="auto"/>
+              <w:left w:val="single" w:sz="4" w:space="0" w:color="auto"/>
+              <w:bottom w:val="single" w:sz="4" w:space="0" w:color="auto"/>
+              <w:right w:val="single" w:sz="4" w:space="0" w:color="auto"/>
+            </w:tcBorders>
             <w:shd w:val="clear" w:color="auto" w:fill="F2F2F2" w:themeFill="background1" w:themeFillShade="F2"/>
           </w:tcPr>
           <w:p>
@@ -1063,6 +1176,12 @@
         <w:tc>
           <w:tcPr>
             <w:tcW w:w="1216" w:type="dxa"/>
+            <w:tcBorders>
+              <w:top w:val="single" w:sz="4" w:space="0" w:color="auto"/>
+              <w:left w:val="single" w:sz="4" w:space="0" w:color="auto"/>
+              <w:bottom w:val="single" w:sz="4" w:space="0" w:color="auto"/>
+              <w:right w:val="single" w:sz="4" w:space="0" w:color="auto"/>
+            </w:tcBorders>
             <w:shd w:val="clear" w:color="auto" w:fill="F2F2F2" w:themeFill="background1" w:themeFillShade="F2"/>
           </w:tcPr>
           <w:p>
@@ -1084,6 +1203,12 @@
         <w:tc>
           <w:tcPr>
             <w:tcW w:w="1269" w:type="dxa"/>
+            <w:tcBorders>
+              <w:top w:val="single" w:sz="4" w:space="0" w:color="auto"/>
+              <w:left w:val="single" w:sz="4" w:space="0" w:color="auto"/>
+              <w:bottom w:val="single" w:sz="4" w:space="0" w:color="auto"/>
+              <w:right w:val="single" w:sz="4" w:space="0" w:color="auto"/>
+            </w:tcBorders>
             <w:shd w:val="clear" w:color="auto" w:fill="F2F2F2" w:themeFill="background1" w:themeFillShade="F2"/>
           </w:tcPr>
           <w:p>
@@ -1105,6 +1230,12 @@
         <w:tc>
           <w:tcPr>
             <w:tcW w:w="993" w:type="dxa"/>
+            <w:tcBorders>
+              <w:top w:val="single" w:sz="4" w:space="0" w:color="auto"/>
+              <w:left w:val="single" w:sz="4" w:space="0" w:color="auto"/>
+              <w:bottom w:val="single" w:sz="4" w:space="0" w:color="auto"/>
+              <w:right w:val="single" w:sz="4" w:space="0" w:color="auto"/>
+            </w:tcBorders>
             <w:shd w:val="clear" w:color="auto" w:fill="F2F2F2" w:themeFill="background1" w:themeFillShade="F2"/>
           </w:tcPr>
           <w:p>
@@ -1133,6 +1264,7 @@
                 <w:rStyle w:val="Appelnotedebasdep"/>
                 <w:sz w:val="20"/>
                 <w:szCs w:val="20"/>
+                <w:vertAlign w:val="baseline"/>
               </w:rPr>
               <w:footnoteReference w:id="1"/>
             </w:r>
@@ -1149,29 +1281,19 @@
                 <w:sz w:val="20"/>
                 <w:szCs w:val="20"/>
               </w:rPr>
-              <w:t>(1</w:t>
-            </w:r>
-            <w:proofErr w:type="gramStart"/>
-            <w:r>
-              <w:rPr>
-                <w:sz w:val="20"/>
-                <w:szCs w:val="20"/>
-              </w:rPr>
-              <w:t>,2,3</w:t>
-            </w:r>
-            <w:proofErr w:type="gramEnd"/>
-            <w:r>
-              <w:rPr>
-                <w:sz w:val="20"/>
-                <w:szCs w:val="20"/>
-              </w:rPr>
-              <w:t>)</w:t>
+              <w:t>(1,2,3)</w:t>
             </w:r>
           </w:p>
         </w:tc>
         <w:tc>
           <w:tcPr>
             <w:tcW w:w="1817" w:type="dxa"/>
+            <w:tcBorders>
+              <w:top w:val="single" w:sz="4" w:space="0" w:color="auto"/>
+              <w:left w:val="single" w:sz="4" w:space="0" w:color="auto"/>
+              <w:bottom w:val="single" w:sz="4" w:space="0" w:color="auto"/>
+              <w:right w:val="single" w:sz="4" w:space="0" w:color="auto"/>
+            </w:tcBorders>
             <w:shd w:val="clear" w:color="auto" w:fill="F2F2F2" w:themeFill="background1" w:themeFillShade="F2"/>
           </w:tcPr>
           <w:p>
@@ -1198,11 +1320,16 @@
         <w:tc>
           <w:tcPr>
             <w:tcW w:w="1212" w:type="dxa"/>
-            <w:shd w:val="clear" w:color="auto" w:fill="auto"/>
-          </w:tcPr>
-          <w:p>
-            <w:pPr>
-              <w:jc w:val="center"/>
+            <w:tcBorders>
+              <w:top w:val="single" w:sz="4" w:space="0" w:color="auto"/>
+              <w:left w:val="single" w:sz="4" w:space="0" w:color="auto"/>
+              <w:bottom w:val="single" w:sz="4" w:space="0" w:color="auto"/>
+              <w:right w:val="single" w:sz="4" w:space="0" w:color="auto"/>
+            </w:tcBorders>
+            <w:shd w:val="clear" w:color="auto" w:fill="auto"/>
+          </w:tcPr>
+          <w:p>
+            <w:pPr>
               <w:rPr>
                 <w:sz w:val="20"/>
                 <w:szCs w:val="20"/>
@@ -1220,39 +1347,43 @@
         <w:tc>
           <w:tcPr>
             <w:tcW w:w="2123" w:type="dxa"/>
-            <w:shd w:val="clear" w:color="auto" w:fill="auto"/>
-          </w:tcPr>
-          <w:p>
-            <w:pPr>
-              <w:rPr>
-                <w:sz w:val="20"/>
-                <w:szCs w:val="20"/>
-              </w:rPr>
-            </w:pPr>
-            <w:r>
-              <w:rPr>
-                <w:sz w:val="20"/>
-                <w:szCs w:val="20"/>
-              </w:rPr>
-              <w:t xml:space="preserve">Mise en place de  la BD </w:t>
-            </w:r>
-            <w:r>
-              <w:rPr>
-                <w:sz w:val="20"/>
-                <w:szCs w:val="20"/>
-              </w:rPr>
-              <w:t>et insertion de 5 enregistrements pour les tests.</w:t>
+            <w:tcBorders>
+              <w:top w:val="single" w:sz="4" w:space="0" w:color="auto"/>
+              <w:left w:val="single" w:sz="4" w:space="0" w:color="auto"/>
+              <w:bottom w:val="single" w:sz="4" w:space="0" w:color="auto"/>
+              <w:right w:val="single" w:sz="4" w:space="0" w:color="auto"/>
+            </w:tcBorders>
+            <w:shd w:val="clear" w:color="auto" w:fill="auto"/>
+          </w:tcPr>
+          <w:p>
+            <w:pPr>
+              <w:rPr>
+                <w:sz w:val="20"/>
+                <w:szCs w:val="20"/>
+              </w:rPr>
+            </w:pPr>
+            <w:r>
+              <w:rPr>
+                <w:sz w:val="20"/>
+                <w:szCs w:val="20"/>
+              </w:rPr>
+              <w:t>Authentification par un nom d'usager et un mot de passe.</w:t>
             </w:r>
           </w:p>
         </w:tc>
         <w:tc>
           <w:tcPr>
             <w:tcW w:w="1216" w:type="dxa"/>
-            <w:shd w:val="clear" w:color="auto" w:fill="auto"/>
-          </w:tcPr>
-          <w:p>
-            <w:pPr>
-              <w:jc w:val="center"/>
+            <w:tcBorders>
+              <w:top w:val="single" w:sz="4" w:space="0" w:color="auto"/>
+              <w:left w:val="single" w:sz="4" w:space="0" w:color="auto"/>
+              <w:bottom w:val="single" w:sz="4" w:space="0" w:color="auto"/>
+              <w:right w:val="single" w:sz="4" w:space="0" w:color="auto"/>
+            </w:tcBorders>
+            <w:shd w:val="clear" w:color="auto" w:fill="auto"/>
+          </w:tcPr>
+          <w:p>
+            <w:pPr>
               <w:rPr>
                 <w:sz w:val="20"/>
                 <w:szCs w:val="20"/>
@@ -1270,11 +1401,16 @@
         <w:tc>
           <w:tcPr>
             <w:tcW w:w="1269" w:type="dxa"/>
-            <w:shd w:val="clear" w:color="auto" w:fill="auto"/>
-          </w:tcPr>
-          <w:p>
-            <w:pPr>
-              <w:jc w:val="center"/>
+            <w:tcBorders>
+              <w:top w:val="single" w:sz="4" w:space="0" w:color="auto"/>
+              <w:left w:val="single" w:sz="4" w:space="0" w:color="auto"/>
+              <w:bottom w:val="single" w:sz="4" w:space="0" w:color="auto"/>
+              <w:right w:val="single" w:sz="4" w:space="0" w:color="auto"/>
+            </w:tcBorders>
+            <w:shd w:val="clear" w:color="auto" w:fill="auto"/>
+          </w:tcPr>
+          <w:p>
+            <w:pPr>
               <w:rPr>
                 <w:sz w:val="20"/>
                 <w:szCs w:val="20"/>
@@ -1285,44 +1421,54 @@
         <w:tc>
           <w:tcPr>
             <w:tcW w:w="993" w:type="dxa"/>
-            <w:shd w:val="clear" w:color="auto" w:fill="auto"/>
-          </w:tcPr>
-          <w:p>
-            <w:pPr>
-              <w:jc w:val="center"/>
-              <w:rPr>
-                <w:sz w:val="20"/>
-                <w:szCs w:val="20"/>
-              </w:rPr>
-            </w:pPr>
-            <w:r>
-              <w:rPr>
-                <w:sz w:val="20"/>
-                <w:szCs w:val="20"/>
-              </w:rPr>
-              <w:t>1</w:t>
+            <w:tcBorders>
+              <w:top w:val="single" w:sz="4" w:space="0" w:color="auto"/>
+              <w:left w:val="single" w:sz="4" w:space="0" w:color="auto"/>
+              <w:bottom w:val="single" w:sz="4" w:space="0" w:color="auto"/>
+              <w:right w:val="single" w:sz="4" w:space="0" w:color="auto"/>
+            </w:tcBorders>
+            <w:shd w:val="clear" w:color="auto" w:fill="auto"/>
+          </w:tcPr>
+          <w:p>
+            <w:pPr>
+              <w:rPr>
+                <w:sz w:val="20"/>
+                <w:szCs w:val="20"/>
+              </w:rPr>
+            </w:pPr>
+            <w:r>
+              <w:rPr>
+                <w:sz w:val="20"/>
+                <w:szCs w:val="20"/>
+              </w:rPr>
+              <w:t>3</w:t>
             </w:r>
           </w:p>
         </w:tc>
         <w:tc>
           <w:tcPr>
             <w:tcW w:w="1817" w:type="dxa"/>
-            <w:shd w:val="clear" w:color="auto" w:fill="auto"/>
-          </w:tcPr>
-          <w:p>
-            <w:pPr>
-              <w:jc w:val="center"/>
-              <w:rPr>
-                <w:sz w:val="20"/>
-                <w:szCs w:val="20"/>
-              </w:rPr>
-            </w:pPr>
-            <w:r>
-              <w:rPr>
-                <w:sz w:val="20"/>
-                <w:szCs w:val="20"/>
-              </w:rPr>
-              <w:t>Simon</w:t>
+            <w:tcBorders>
+              <w:top w:val="single" w:sz="4" w:space="0" w:color="auto"/>
+              <w:left w:val="single" w:sz="4" w:space="0" w:color="auto"/>
+              <w:bottom w:val="single" w:sz="4" w:space="0" w:color="auto"/>
+              <w:right w:val="single" w:sz="4" w:space="0" w:color="auto"/>
+            </w:tcBorders>
+            <w:shd w:val="clear" w:color="auto" w:fill="auto"/>
+          </w:tcPr>
+          <w:p>
+            <w:pPr>
+              <w:rPr>
+                <w:sz w:val="20"/>
+                <w:szCs w:val="20"/>
+              </w:rPr>
+            </w:pPr>
+            <w:r>
+              <w:rPr>
+                <w:sz w:val="20"/>
+                <w:szCs w:val="20"/>
+              </w:rPr>
+              <w:t>Isaac David Zolana</w:t>
             </w:r>
           </w:p>
         </w:tc>
@@ -1334,11 +1480,16 @@
         <w:tc>
           <w:tcPr>
             <w:tcW w:w="1212" w:type="dxa"/>
-            <w:shd w:val="clear" w:color="auto" w:fill="auto"/>
-          </w:tcPr>
-          <w:p>
-            <w:pPr>
-              <w:jc w:val="center"/>
+            <w:tcBorders>
+              <w:top w:val="single" w:sz="4" w:space="0" w:color="auto"/>
+              <w:left w:val="single" w:sz="4" w:space="0" w:color="auto"/>
+              <w:bottom w:val="single" w:sz="4" w:space="0" w:color="auto"/>
+              <w:right w:val="single" w:sz="4" w:space="0" w:color="auto"/>
+            </w:tcBorders>
+            <w:shd w:val="clear" w:color="auto" w:fill="auto"/>
+          </w:tcPr>
+          <w:p>
+            <w:pPr>
               <w:rPr>
                 <w:sz w:val="20"/>
                 <w:szCs w:val="20"/>
@@ -1356,83 +1507,90 @@
         <w:tc>
           <w:tcPr>
             <w:tcW w:w="2123" w:type="dxa"/>
-            <w:shd w:val="clear" w:color="auto" w:fill="auto"/>
-          </w:tcPr>
-          <w:p>
-            <w:pPr>
-              <w:rPr>
-                <w:sz w:val="20"/>
-                <w:szCs w:val="20"/>
-              </w:rPr>
-            </w:pPr>
-            <w:r>
-              <w:rPr>
-                <w:sz w:val="20"/>
-                <w:szCs w:val="20"/>
-              </w:rPr>
-              <w:t>Afficher la liste des artistes</w:t>
-            </w:r>
-            <w:r>
-              <w:rPr>
-                <w:sz w:val="20"/>
-                <w:szCs w:val="20"/>
-              </w:rPr>
-              <w:t xml:space="preserve"> dans une table.</w:t>
+            <w:tcBorders>
+              <w:top w:val="single" w:sz="4" w:space="0" w:color="auto"/>
+              <w:left w:val="single" w:sz="4" w:space="0" w:color="auto"/>
+              <w:bottom w:val="single" w:sz="4" w:space="0" w:color="auto"/>
+              <w:right w:val="single" w:sz="4" w:space="0" w:color="auto"/>
+            </w:tcBorders>
+            <w:shd w:val="clear" w:color="auto" w:fill="auto"/>
+          </w:tcPr>
+          <w:p>
+            <w:pPr>
+              <w:rPr>
+                <w:sz w:val="20"/>
+                <w:szCs w:val="20"/>
+              </w:rPr>
+            </w:pPr>
+            <w:r>
+              <w:rPr>
+                <w:sz w:val="20"/>
+                <w:szCs w:val="20"/>
+              </w:rPr>
+              <w:t>Création des tables « Artistes » et « Albums » dans la base de données.</w:t>
             </w:r>
           </w:p>
         </w:tc>
         <w:tc>
           <w:tcPr>
             <w:tcW w:w="1216" w:type="dxa"/>
-            <w:shd w:val="clear" w:color="auto" w:fill="auto"/>
-          </w:tcPr>
-          <w:p>
-            <w:pPr>
-              <w:jc w:val="center"/>
-              <w:rPr>
-                <w:sz w:val="20"/>
-                <w:szCs w:val="20"/>
-              </w:rPr>
-            </w:pPr>
-            <w:r>
-              <w:rPr>
-                <w:sz w:val="20"/>
-                <w:szCs w:val="20"/>
-              </w:rPr>
-              <w:t>3</w:t>
+            <w:tcBorders>
+              <w:top w:val="single" w:sz="4" w:space="0" w:color="auto"/>
+              <w:left w:val="single" w:sz="4" w:space="0" w:color="auto"/>
+              <w:bottom w:val="single" w:sz="4" w:space="0" w:color="auto"/>
+              <w:right w:val="single" w:sz="4" w:space="0" w:color="auto"/>
+            </w:tcBorders>
+            <w:shd w:val="clear" w:color="auto" w:fill="auto"/>
+          </w:tcPr>
+          <w:p>
+            <w:pPr>
+              <w:rPr>
+                <w:sz w:val="20"/>
+                <w:szCs w:val="20"/>
+              </w:rPr>
+            </w:pPr>
+            <w:r>
+              <w:rPr>
+                <w:sz w:val="20"/>
+                <w:szCs w:val="20"/>
+              </w:rPr>
+              <w:t>1</w:t>
             </w:r>
           </w:p>
         </w:tc>
         <w:tc>
           <w:tcPr>
             <w:tcW w:w="1269" w:type="dxa"/>
-            <w:shd w:val="clear" w:color="auto" w:fill="auto"/>
-          </w:tcPr>
-          <w:p>
-            <w:pPr>
-              <w:jc w:val="center"/>
-              <w:rPr>
-                <w:sz w:val="20"/>
-                <w:szCs w:val="20"/>
-              </w:rPr>
-            </w:pPr>
-            <w:r>
-              <w:rPr>
-                <w:sz w:val="20"/>
-                <w:szCs w:val="20"/>
-              </w:rPr>
-              <w:t>A</w:t>
-            </w:r>
+            <w:tcBorders>
+              <w:top w:val="single" w:sz="4" w:space="0" w:color="auto"/>
+              <w:left w:val="single" w:sz="4" w:space="0" w:color="auto"/>
+              <w:bottom w:val="single" w:sz="4" w:space="0" w:color="auto"/>
+              <w:right w:val="single" w:sz="4" w:space="0" w:color="auto"/>
+            </w:tcBorders>
+            <w:shd w:val="clear" w:color="auto" w:fill="auto"/>
+          </w:tcPr>
+          <w:p>
+            <w:pPr>
+              <w:rPr>
+                <w:sz w:val="20"/>
+                <w:szCs w:val="20"/>
+              </w:rPr>
+            </w:pPr>
           </w:p>
         </w:tc>
         <w:tc>
           <w:tcPr>
             <w:tcW w:w="993" w:type="dxa"/>
-            <w:shd w:val="clear" w:color="auto" w:fill="auto"/>
-          </w:tcPr>
-          <w:p>
-            <w:pPr>
-              <w:jc w:val="center"/>
+            <w:tcBorders>
+              <w:top w:val="single" w:sz="4" w:space="0" w:color="auto"/>
+              <w:left w:val="single" w:sz="4" w:space="0" w:color="auto"/>
+              <w:bottom w:val="single" w:sz="4" w:space="0" w:color="auto"/>
+              <w:right w:val="single" w:sz="4" w:space="0" w:color="auto"/>
+            </w:tcBorders>
+            <w:shd w:val="clear" w:color="auto" w:fill="auto"/>
+          </w:tcPr>
+          <w:p>
+            <w:pPr>
               <w:rPr>
                 <w:sz w:val="20"/>
                 <w:szCs w:val="20"/>
@@ -1450,22 +1608,36 @@
         <w:tc>
           <w:tcPr>
             <w:tcW w:w="1817" w:type="dxa"/>
-            <w:shd w:val="clear" w:color="auto" w:fill="auto"/>
-          </w:tcPr>
-          <w:p>
-            <w:pPr>
-              <w:jc w:val="center"/>
-              <w:rPr>
-                <w:sz w:val="20"/>
-                <w:szCs w:val="20"/>
-              </w:rPr>
-            </w:pPr>
-            <w:r>
-              <w:rPr>
-                <w:sz w:val="20"/>
-                <w:szCs w:val="20"/>
-              </w:rPr>
-              <w:t>...</w:t>
+            <w:tcBorders>
+              <w:top w:val="single" w:sz="4" w:space="0" w:color="auto"/>
+              <w:left w:val="single" w:sz="4" w:space="0" w:color="auto"/>
+              <w:bottom w:val="single" w:sz="4" w:space="0" w:color="auto"/>
+              <w:right w:val="single" w:sz="4" w:space="0" w:color="auto"/>
+            </w:tcBorders>
+            <w:shd w:val="clear" w:color="auto" w:fill="auto"/>
+          </w:tcPr>
+          <w:p>
+            <w:pPr>
+              <w:rPr>
+                <w:sz w:val="20"/>
+                <w:szCs w:val="20"/>
+              </w:rPr>
+            </w:pPr>
+            <w:proofErr w:type="spellStart"/>
+            <w:r>
+              <w:rPr>
+                <w:sz w:val="20"/>
+                <w:szCs w:val="20"/>
+              </w:rPr>
+              <w:t>Gregson</w:t>
+            </w:r>
+            <w:proofErr w:type="spellEnd"/>
+            <w:r>
+              <w:rPr>
+                <w:sz w:val="20"/>
+                <w:szCs w:val="20"/>
+              </w:rPr>
+              <w:t xml:space="preserve"> Destin</w:t>
             </w:r>
           </w:p>
         </w:tc>
@@ -1477,150 +1649,1025 @@
         <w:tc>
           <w:tcPr>
             <w:tcW w:w="1212" w:type="dxa"/>
-            <w:shd w:val="clear" w:color="auto" w:fill="auto"/>
-          </w:tcPr>
-          <w:p>
-            <w:pPr>
-              <w:jc w:val="center"/>
-              <w:rPr>
-                <w:sz w:val="20"/>
-                <w:szCs w:val="20"/>
-              </w:rPr>
-            </w:pPr>
-            <w:r>
-              <w:rPr>
-                <w:sz w:val="20"/>
-                <w:szCs w:val="20"/>
-              </w:rPr>
-              <w:t>…</w:t>
-            </w:r>
-          </w:p>
-          <w:p>
-            <w:pPr>
-              <w:jc w:val="center"/>
-              <w:rPr>
-                <w:sz w:val="20"/>
-                <w:szCs w:val="20"/>
-              </w:rPr>
-            </w:pPr>
-          </w:p>
-          <w:p>
-            <w:pPr>
-              <w:jc w:val="center"/>
-              <w:rPr>
-                <w:sz w:val="20"/>
-                <w:szCs w:val="20"/>
-              </w:rPr>
-            </w:pPr>
+            <w:tcBorders>
+              <w:top w:val="single" w:sz="4" w:space="0" w:color="auto"/>
+              <w:left w:val="single" w:sz="4" w:space="0" w:color="auto"/>
+              <w:bottom w:val="single" w:sz="4" w:space="0" w:color="auto"/>
+              <w:right w:val="single" w:sz="4" w:space="0" w:color="auto"/>
+            </w:tcBorders>
+            <w:shd w:val="clear" w:color="auto" w:fill="auto"/>
+          </w:tcPr>
+          <w:p>
+            <w:pPr>
+              <w:rPr>
+                <w:sz w:val="20"/>
+                <w:szCs w:val="20"/>
+              </w:rPr>
+            </w:pPr>
+            <w:r>
+              <w:rPr>
+                <w:sz w:val="20"/>
+                <w:szCs w:val="20"/>
+              </w:rPr>
+              <w:lastRenderedPageBreak/>
+              <w:t>C</w:t>
+            </w:r>
           </w:p>
         </w:tc>
         <w:tc>
           <w:tcPr>
             <w:tcW w:w="2123" w:type="dxa"/>
-            <w:shd w:val="clear" w:color="auto" w:fill="auto"/>
-          </w:tcPr>
-          <w:p>
-            <w:pPr>
-              <w:jc w:val="center"/>
-              <w:rPr>
-                <w:sz w:val="20"/>
-                <w:szCs w:val="20"/>
-              </w:rPr>
-            </w:pPr>
-            <w:r>
-              <w:rPr>
-                <w:sz w:val="20"/>
-                <w:szCs w:val="20"/>
-              </w:rPr>
-              <w:t>…</w:t>
+            <w:tcBorders>
+              <w:top w:val="single" w:sz="4" w:space="0" w:color="auto"/>
+              <w:left w:val="single" w:sz="4" w:space="0" w:color="auto"/>
+              <w:bottom w:val="single" w:sz="4" w:space="0" w:color="auto"/>
+              <w:right w:val="single" w:sz="4" w:space="0" w:color="auto"/>
+            </w:tcBorders>
+            <w:shd w:val="clear" w:color="auto" w:fill="auto"/>
+          </w:tcPr>
+          <w:p>
+            <w:pPr>
+              <w:rPr>
+                <w:sz w:val="20"/>
+                <w:szCs w:val="20"/>
+              </w:rPr>
+            </w:pPr>
+            <w:r>
+              <w:rPr>
+                <w:sz w:val="20"/>
+                <w:szCs w:val="20"/>
+              </w:rPr>
+              <w:t>Permettre l’ajout d’un artiste dans la base de données.</w:t>
             </w:r>
           </w:p>
         </w:tc>
         <w:tc>
           <w:tcPr>
             <w:tcW w:w="1216" w:type="dxa"/>
-            <w:shd w:val="clear" w:color="auto" w:fill="auto"/>
-          </w:tcPr>
-          <w:p>
-            <w:pPr>
-              <w:jc w:val="center"/>
-              <w:rPr>
-                <w:sz w:val="20"/>
-                <w:szCs w:val="20"/>
-              </w:rPr>
-            </w:pPr>
-            <w:r>
-              <w:rPr>
-                <w:sz w:val="20"/>
-                <w:szCs w:val="20"/>
-              </w:rPr>
-              <w:t>…</w:t>
+            <w:tcBorders>
+              <w:top w:val="single" w:sz="4" w:space="0" w:color="auto"/>
+              <w:left w:val="single" w:sz="4" w:space="0" w:color="auto"/>
+              <w:bottom w:val="single" w:sz="4" w:space="0" w:color="auto"/>
+              <w:right w:val="single" w:sz="4" w:space="0" w:color="auto"/>
+            </w:tcBorders>
+            <w:shd w:val="clear" w:color="auto" w:fill="auto"/>
+          </w:tcPr>
+          <w:p>
+            <w:pPr>
+              <w:rPr>
+                <w:sz w:val="20"/>
+                <w:szCs w:val="20"/>
+              </w:rPr>
+            </w:pPr>
+            <w:r>
+              <w:rPr>
+                <w:sz w:val="20"/>
+                <w:szCs w:val="20"/>
+              </w:rPr>
+              <w:t>1</w:t>
             </w:r>
           </w:p>
         </w:tc>
         <w:tc>
           <w:tcPr>
             <w:tcW w:w="1269" w:type="dxa"/>
-            <w:shd w:val="clear" w:color="auto" w:fill="auto"/>
-          </w:tcPr>
-          <w:p>
-            <w:pPr>
-              <w:jc w:val="center"/>
-              <w:rPr>
-                <w:sz w:val="20"/>
-                <w:szCs w:val="20"/>
-              </w:rPr>
-            </w:pPr>
-            <w:r>
-              <w:rPr>
-                <w:sz w:val="20"/>
-                <w:szCs w:val="20"/>
-              </w:rPr>
-              <w:t>…</w:t>
+            <w:tcBorders>
+              <w:top w:val="single" w:sz="4" w:space="0" w:color="auto"/>
+              <w:left w:val="single" w:sz="4" w:space="0" w:color="auto"/>
+              <w:bottom w:val="single" w:sz="4" w:space="0" w:color="auto"/>
+              <w:right w:val="single" w:sz="4" w:space="0" w:color="auto"/>
+            </w:tcBorders>
+            <w:shd w:val="clear" w:color="auto" w:fill="auto"/>
+          </w:tcPr>
+          <w:p>
+            <w:pPr>
+              <w:rPr>
+                <w:sz w:val="20"/>
+                <w:szCs w:val="20"/>
+              </w:rPr>
+            </w:pPr>
+            <w:r>
+              <w:rPr>
+                <w:sz w:val="20"/>
+                <w:szCs w:val="20"/>
+              </w:rPr>
+              <w:t>B</w:t>
             </w:r>
           </w:p>
         </w:tc>
         <w:tc>
           <w:tcPr>
             <w:tcW w:w="993" w:type="dxa"/>
-            <w:shd w:val="clear" w:color="auto" w:fill="auto"/>
-          </w:tcPr>
-          <w:p>
-            <w:pPr>
-              <w:jc w:val="center"/>
-              <w:rPr>
-                <w:sz w:val="20"/>
-                <w:szCs w:val="20"/>
-              </w:rPr>
-            </w:pPr>
-            <w:r>
-              <w:rPr>
-                <w:sz w:val="20"/>
-                <w:szCs w:val="20"/>
-              </w:rPr>
-              <w:t>…</w:t>
+            <w:tcBorders>
+              <w:top w:val="single" w:sz="4" w:space="0" w:color="auto"/>
+              <w:left w:val="single" w:sz="4" w:space="0" w:color="auto"/>
+              <w:bottom w:val="single" w:sz="4" w:space="0" w:color="auto"/>
+              <w:right w:val="single" w:sz="4" w:space="0" w:color="auto"/>
+            </w:tcBorders>
+            <w:shd w:val="clear" w:color="auto" w:fill="auto"/>
+          </w:tcPr>
+          <w:p>
+            <w:pPr>
+              <w:rPr>
+                <w:sz w:val="20"/>
+                <w:szCs w:val="20"/>
+              </w:rPr>
+            </w:pPr>
+            <w:r>
+              <w:rPr>
+                <w:sz w:val="20"/>
+                <w:szCs w:val="20"/>
+              </w:rPr>
+              <w:t>1</w:t>
             </w:r>
           </w:p>
         </w:tc>
         <w:tc>
           <w:tcPr>
             <w:tcW w:w="1817" w:type="dxa"/>
-            <w:shd w:val="clear" w:color="auto" w:fill="auto"/>
-          </w:tcPr>
-          <w:p>
-            <w:pPr>
-              <w:jc w:val="center"/>
-              <w:rPr>
-                <w:sz w:val="20"/>
-                <w:szCs w:val="20"/>
-              </w:rPr>
-            </w:pPr>
-            <w:r>
-              <w:rPr>
-                <w:sz w:val="20"/>
-                <w:szCs w:val="20"/>
-              </w:rPr>
-              <w:t>…</w:t>
+            <w:tcBorders>
+              <w:top w:val="single" w:sz="4" w:space="0" w:color="auto"/>
+              <w:left w:val="single" w:sz="4" w:space="0" w:color="auto"/>
+              <w:bottom w:val="single" w:sz="4" w:space="0" w:color="auto"/>
+              <w:right w:val="single" w:sz="4" w:space="0" w:color="auto"/>
+            </w:tcBorders>
+            <w:shd w:val="clear" w:color="auto" w:fill="auto"/>
+          </w:tcPr>
+          <w:p>
+            <w:pPr>
+              <w:rPr>
+                <w:sz w:val="20"/>
+                <w:szCs w:val="20"/>
+              </w:rPr>
+            </w:pPr>
+            <w:proofErr w:type="spellStart"/>
+            <w:r>
+              <w:rPr>
+                <w:sz w:val="20"/>
+                <w:szCs w:val="20"/>
+              </w:rPr>
+              <w:t>Gregson</w:t>
+            </w:r>
+            <w:proofErr w:type="spellEnd"/>
+            <w:r>
+              <w:rPr>
+                <w:sz w:val="20"/>
+                <w:szCs w:val="20"/>
+              </w:rPr>
+              <w:t xml:space="preserve"> Destin</w:t>
+            </w:r>
+          </w:p>
+        </w:tc>
+      </w:tr>
+      <w:tr>
+        <w:trPr>
+          <w:jc w:val="center"/>
+        </w:trPr>
+        <w:tc>
+          <w:tcPr>
+            <w:tcW w:w="1212" w:type="dxa"/>
+            <w:tcBorders>
+              <w:top w:val="single" w:sz="4" w:space="0" w:color="auto"/>
+              <w:left w:val="single" w:sz="4" w:space="0" w:color="auto"/>
+              <w:bottom w:val="single" w:sz="4" w:space="0" w:color="auto"/>
+              <w:right w:val="single" w:sz="4" w:space="0" w:color="auto"/>
+            </w:tcBorders>
+            <w:shd w:val="clear" w:color="auto" w:fill="auto"/>
+          </w:tcPr>
+          <w:p>
+            <w:pPr>
+              <w:rPr>
+                <w:sz w:val="20"/>
+                <w:szCs w:val="20"/>
+              </w:rPr>
+            </w:pPr>
+            <w:r>
+              <w:rPr>
+                <w:sz w:val="20"/>
+                <w:szCs w:val="20"/>
+              </w:rPr>
+              <w:t>D</w:t>
+            </w:r>
+          </w:p>
+        </w:tc>
+        <w:tc>
+          <w:tcPr>
+            <w:tcW w:w="2123" w:type="dxa"/>
+            <w:tcBorders>
+              <w:top w:val="single" w:sz="4" w:space="0" w:color="auto"/>
+              <w:left w:val="single" w:sz="4" w:space="0" w:color="auto"/>
+              <w:bottom w:val="single" w:sz="4" w:space="0" w:color="auto"/>
+              <w:right w:val="single" w:sz="4" w:space="0" w:color="auto"/>
+            </w:tcBorders>
+            <w:shd w:val="clear" w:color="auto" w:fill="auto"/>
+          </w:tcPr>
+          <w:p>
+            <w:pPr>
+              <w:rPr>
+                <w:sz w:val="20"/>
+                <w:szCs w:val="20"/>
+              </w:rPr>
+            </w:pPr>
+            <w:r>
+              <w:rPr>
+                <w:sz w:val="20"/>
+                <w:szCs w:val="20"/>
+              </w:rPr>
+              <w:t>Permettre l’affichage d’un artiste avec tous ses albums.</w:t>
+            </w:r>
+          </w:p>
+        </w:tc>
+        <w:tc>
+          <w:tcPr>
+            <w:tcW w:w="1216" w:type="dxa"/>
+            <w:tcBorders>
+              <w:top w:val="single" w:sz="4" w:space="0" w:color="auto"/>
+              <w:left w:val="single" w:sz="4" w:space="0" w:color="auto"/>
+              <w:bottom w:val="single" w:sz="4" w:space="0" w:color="auto"/>
+              <w:right w:val="single" w:sz="4" w:space="0" w:color="auto"/>
+            </w:tcBorders>
+            <w:shd w:val="clear" w:color="auto" w:fill="auto"/>
+          </w:tcPr>
+          <w:p>
+            <w:pPr>
+              <w:rPr>
+                <w:sz w:val="20"/>
+                <w:szCs w:val="20"/>
+              </w:rPr>
+            </w:pPr>
+            <w:r>
+              <w:rPr>
+                <w:sz w:val="20"/>
+                <w:szCs w:val="20"/>
+              </w:rPr>
+              <w:t>1</w:t>
+            </w:r>
+          </w:p>
+        </w:tc>
+        <w:tc>
+          <w:tcPr>
+            <w:tcW w:w="1269" w:type="dxa"/>
+            <w:tcBorders>
+              <w:top w:val="single" w:sz="4" w:space="0" w:color="auto"/>
+              <w:left w:val="single" w:sz="4" w:space="0" w:color="auto"/>
+              <w:bottom w:val="single" w:sz="4" w:space="0" w:color="auto"/>
+              <w:right w:val="single" w:sz="4" w:space="0" w:color="auto"/>
+            </w:tcBorders>
+            <w:shd w:val="clear" w:color="auto" w:fill="auto"/>
+          </w:tcPr>
+          <w:p>
+            <w:pPr>
+              <w:rPr>
+                <w:sz w:val="20"/>
+                <w:szCs w:val="20"/>
+              </w:rPr>
+            </w:pPr>
+            <w:r>
+              <w:rPr>
+                <w:sz w:val="20"/>
+                <w:szCs w:val="20"/>
+              </w:rPr>
+              <w:t>C</w:t>
+            </w:r>
+          </w:p>
+        </w:tc>
+        <w:tc>
+          <w:tcPr>
+            <w:tcW w:w="993" w:type="dxa"/>
+            <w:tcBorders>
+              <w:top w:val="single" w:sz="4" w:space="0" w:color="auto"/>
+              <w:left w:val="single" w:sz="4" w:space="0" w:color="auto"/>
+              <w:bottom w:val="single" w:sz="4" w:space="0" w:color="auto"/>
+              <w:right w:val="single" w:sz="4" w:space="0" w:color="auto"/>
+            </w:tcBorders>
+            <w:shd w:val="clear" w:color="auto" w:fill="auto"/>
+          </w:tcPr>
+          <w:p>
+            <w:pPr>
+              <w:rPr>
+                <w:sz w:val="20"/>
+                <w:szCs w:val="20"/>
+              </w:rPr>
+            </w:pPr>
+            <w:r>
+              <w:rPr>
+                <w:sz w:val="20"/>
+                <w:szCs w:val="20"/>
+              </w:rPr>
+              <w:t>2</w:t>
+            </w:r>
+          </w:p>
+        </w:tc>
+        <w:tc>
+          <w:tcPr>
+            <w:tcW w:w="1817" w:type="dxa"/>
+            <w:tcBorders>
+              <w:top w:val="single" w:sz="4" w:space="0" w:color="auto"/>
+              <w:left w:val="single" w:sz="4" w:space="0" w:color="auto"/>
+              <w:bottom w:val="single" w:sz="4" w:space="0" w:color="auto"/>
+              <w:right w:val="single" w:sz="4" w:space="0" w:color="auto"/>
+            </w:tcBorders>
+            <w:shd w:val="clear" w:color="auto" w:fill="auto"/>
+          </w:tcPr>
+          <w:p>
+            <w:pPr>
+              <w:rPr>
+                <w:sz w:val="20"/>
+                <w:szCs w:val="20"/>
+              </w:rPr>
+            </w:pPr>
+            <w:r>
+              <w:rPr>
+                <w:sz w:val="20"/>
+                <w:szCs w:val="20"/>
+              </w:rPr>
+              <w:t>Isaac David Zolana</w:t>
+            </w:r>
+          </w:p>
+        </w:tc>
+      </w:tr>
+      <w:tr>
+        <w:trPr>
+          <w:jc w:val="center"/>
+        </w:trPr>
+        <w:tc>
+          <w:tcPr>
+            <w:tcW w:w="1212" w:type="dxa"/>
+            <w:tcBorders>
+              <w:top w:val="single" w:sz="4" w:space="0" w:color="auto"/>
+              <w:left w:val="single" w:sz="4" w:space="0" w:color="auto"/>
+              <w:bottom w:val="single" w:sz="4" w:space="0" w:color="auto"/>
+              <w:right w:val="single" w:sz="4" w:space="0" w:color="auto"/>
+            </w:tcBorders>
+            <w:shd w:val="clear" w:color="auto" w:fill="auto"/>
+          </w:tcPr>
+          <w:p>
+            <w:pPr>
+              <w:rPr>
+                <w:sz w:val="20"/>
+                <w:szCs w:val="20"/>
+              </w:rPr>
+            </w:pPr>
+            <w:r>
+              <w:rPr>
+                <w:sz w:val="20"/>
+                <w:szCs w:val="20"/>
+              </w:rPr>
+              <w:t>E</w:t>
+            </w:r>
+          </w:p>
+        </w:tc>
+        <w:tc>
+          <w:tcPr>
+            <w:tcW w:w="2123" w:type="dxa"/>
+            <w:tcBorders>
+              <w:top w:val="single" w:sz="4" w:space="0" w:color="auto"/>
+              <w:left w:val="single" w:sz="4" w:space="0" w:color="auto"/>
+              <w:bottom w:val="single" w:sz="4" w:space="0" w:color="auto"/>
+              <w:right w:val="single" w:sz="4" w:space="0" w:color="auto"/>
+            </w:tcBorders>
+            <w:shd w:val="clear" w:color="auto" w:fill="auto"/>
+          </w:tcPr>
+          <w:p>
+            <w:pPr>
+              <w:rPr>
+                <w:sz w:val="20"/>
+                <w:szCs w:val="20"/>
+              </w:rPr>
+            </w:pPr>
+            <w:r>
+              <w:rPr>
+                <w:sz w:val="20"/>
+                <w:szCs w:val="20"/>
+              </w:rPr>
+              <w:t>Permettre la modification d’un artiste.</w:t>
+            </w:r>
+          </w:p>
+        </w:tc>
+        <w:tc>
+          <w:tcPr>
+            <w:tcW w:w="1216" w:type="dxa"/>
+            <w:tcBorders>
+              <w:top w:val="single" w:sz="4" w:space="0" w:color="auto"/>
+              <w:left w:val="single" w:sz="4" w:space="0" w:color="auto"/>
+              <w:bottom w:val="single" w:sz="4" w:space="0" w:color="auto"/>
+              <w:right w:val="single" w:sz="4" w:space="0" w:color="auto"/>
+            </w:tcBorders>
+            <w:shd w:val="clear" w:color="auto" w:fill="auto"/>
+          </w:tcPr>
+          <w:p>
+            <w:pPr>
+              <w:rPr>
+                <w:sz w:val="20"/>
+                <w:szCs w:val="20"/>
+              </w:rPr>
+            </w:pPr>
+            <w:r>
+              <w:rPr>
+                <w:sz w:val="20"/>
+                <w:szCs w:val="20"/>
+              </w:rPr>
+              <w:t>1</w:t>
+            </w:r>
+          </w:p>
+        </w:tc>
+        <w:tc>
+          <w:tcPr>
+            <w:tcW w:w="1269" w:type="dxa"/>
+            <w:tcBorders>
+              <w:top w:val="single" w:sz="4" w:space="0" w:color="auto"/>
+              <w:left w:val="single" w:sz="4" w:space="0" w:color="auto"/>
+              <w:bottom w:val="single" w:sz="4" w:space="0" w:color="auto"/>
+              <w:right w:val="single" w:sz="4" w:space="0" w:color="auto"/>
+            </w:tcBorders>
+            <w:shd w:val="clear" w:color="auto" w:fill="auto"/>
+          </w:tcPr>
+          <w:p>
+            <w:pPr>
+              <w:rPr>
+                <w:sz w:val="20"/>
+                <w:szCs w:val="20"/>
+              </w:rPr>
+            </w:pPr>
+            <w:r>
+              <w:rPr>
+                <w:sz w:val="20"/>
+                <w:szCs w:val="20"/>
+              </w:rPr>
+              <w:t>B</w:t>
+            </w:r>
+          </w:p>
+        </w:tc>
+        <w:tc>
+          <w:tcPr>
+            <w:tcW w:w="993" w:type="dxa"/>
+            <w:tcBorders>
+              <w:top w:val="single" w:sz="4" w:space="0" w:color="auto"/>
+              <w:left w:val="single" w:sz="4" w:space="0" w:color="auto"/>
+              <w:bottom w:val="single" w:sz="4" w:space="0" w:color="auto"/>
+              <w:right w:val="single" w:sz="4" w:space="0" w:color="auto"/>
+            </w:tcBorders>
+            <w:shd w:val="clear" w:color="auto" w:fill="auto"/>
+          </w:tcPr>
+          <w:p>
+            <w:pPr>
+              <w:rPr>
+                <w:sz w:val="20"/>
+                <w:szCs w:val="20"/>
+              </w:rPr>
+            </w:pPr>
+            <w:r>
+              <w:rPr>
+                <w:sz w:val="20"/>
+                <w:szCs w:val="20"/>
+              </w:rPr>
+              <w:t>2</w:t>
+            </w:r>
+          </w:p>
+        </w:tc>
+        <w:tc>
+          <w:tcPr>
+            <w:tcW w:w="1817" w:type="dxa"/>
+            <w:tcBorders>
+              <w:top w:val="single" w:sz="4" w:space="0" w:color="auto"/>
+              <w:left w:val="single" w:sz="4" w:space="0" w:color="auto"/>
+              <w:bottom w:val="single" w:sz="4" w:space="0" w:color="auto"/>
+              <w:right w:val="single" w:sz="4" w:space="0" w:color="auto"/>
+            </w:tcBorders>
+            <w:shd w:val="clear" w:color="auto" w:fill="auto"/>
+          </w:tcPr>
+          <w:p>
+            <w:pPr>
+              <w:rPr>
+                <w:sz w:val="20"/>
+                <w:szCs w:val="20"/>
+              </w:rPr>
+            </w:pPr>
+            <w:r>
+              <w:rPr>
+                <w:sz w:val="20"/>
+                <w:szCs w:val="20"/>
+              </w:rPr>
+              <w:t>Isaac David Zolana</w:t>
+            </w:r>
+          </w:p>
+        </w:tc>
+      </w:tr>
+      <w:tr>
+        <w:trPr>
+          <w:jc w:val="center"/>
+        </w:trPr>
+        <w:tc>
+          <w:tcPr>
+            <w:tcW w:w="1212" w:type="dxa"/>
+            <w:tcBorders>
+              <w:top w:val="single" w:sz="4" w:space="0" w:color="auto"/>
+              <w:left w:val="single" w:sz="4" w:space="0" w:color="auto"/>
+              <w:bottom w:val="single" w:sz="4" w:space="0" w:color="auto"/>
+              <w:right w:val="single" w:sz="4" w:space="0" w:color="auto"/>
+            </w:tcBorders>
+            <w:shd w:val="clear" w:color="auto" w:fill="auto"/>
+          </w:tcPr>
+          <w:p>
+            <w:pPr>
+              <w:rPr>
+                <w:sz w:val="20"/>
+                <w:szCs w:val="20"/>
+              </w:rPr>
+            </w:pPr>
+            <w:r>
+              <w:rPr>
+                <w:sz w:val="20"/>
+                <w:szCs w:val="20"/>
+              </w:rPr>
+              <w:t>F</w:t>
+            </w:r>
+          </w:p>
+        </w:tc>
+        <w:tc>
+          <w:tcPr>
+            <w:tcW w:w="2123" w:type="dxa"/>
+            <w:tcBorders>
+              <w:top w:val="single" w:sz="4" w:space="0" w:color="auto"/>
+              <w:left w:val="single" w:sz="4" w:space="0" w:color="auto"/>
+              <w:bottom w:val="single" w:sz="4" w:space="0" w:color="auto"/>
+              <w:right w:val="single" w:sz="4" w:space="0" w:color="auto"/>
+            </w:tcBorders>
+            <w:shd w:val="clear" w:color="auto" w:fill="auto"/>
+          </w:tcPr>
+          <w:p>
+            <w:pPr>
+              <w:rPr>
+                <w:sz w:val="20"/>
+                <w:szCs w:val="20"/>
+              </w:rPr>
+            </w:pPr>
+            <w:r>
+              <w:rPr>
+                <w:sz w:val="20"/>
+                <w:szCs w:val="20"/>
+              </w:rPr>
+              <w:t>Permettre la suppression d’un artiste.</w:t>
+            </w:r>
+          </w:p>
+        </w:tc>
+        <w:tc>
+          <w:tcPr>
+            <w:tcW w:w="1216" w:type="dxa"/>
+            <w:tcBorders>
+              <w:top w:val="single" w:sz="4" w:space="0" w:color="auto"/>
+              <w:left w:val="single" w:sz="4" w:space="0" w:color="auto"/>
+              <w:bottom w:val="single" w:sz="4" w:space="0" w:color="auto"/>
+              <w:right w:val="single" w:sz="4" w:space="0" w:color="auto"/>
+            </w:tcBorders>
+            <w:shd w:val="clear" w:color="auto" w:fill="auto"/>
+          </w:tcPr>
+          <w:p>
+            <w:pPr>
+              <w:rPr>
+                <w:sz w:val="20"/>
+                <w:szCs w:val="20"/>
+              </w:rPr>
+            </w:pPr>
+            <w:r>
+              <w:rPr>
+                <w:sz w:val="20"/>
+                <w:szCs w:val="20"/>
+              </w:rPr>
+              <w:t>1</w:t>
+            </w:r>
+          </w:p>
+        </w:tc>
+        <w:tc>
+          <w:tcPr>
+            <w:tcW w:w="1269" w:type="dxa"/>
+            <w:tcBorders>
+              <w:top w:val="single" w:sz="4" w:space="0" w:color="auto"/>
+              <w:left w:val="single" w:sz="4" w:space="0" w:color="auto"/>
+              <w:bottom w:val="single" w:sz="4" w:space="0" w:color="auto"/>
+              <w:right w:val="single" w:sz="4" w:space="0" w:color="auto"/>
+            </w:tcBorders>
+            <w:shd w:val="clear" w:color="auto" w:fill="auto"/>
+          </w:tcPr>
+          <w:p>
+            <w:pPr>
+              <w:rPr>
+                <w:sz w:val="20"/>
+                <w:szCs w:val="20"/>
+              </w:rPr>
+            </w:pPr>
+            <w:r>
+              <w:rPr>
+                <w:sz w:val="20"/>
+                <w:szCs w:val="20"/>
+              </w:rPr>
+              <w:t>B</w:t>
+            </w:r>
+          </w:p>
+        </w:tc>
+        <w:tc>
+          <w:tcPr>
+            <w:tcW w:w="993" w:type="dxa"/>
+            <w:tcBorders>
+              <w:top w:val="single" w:sz="4" w:space="0" w:color="auto"/>
+              <w:left w:val="single" w:sz="4" w:space="0" w:color="auto"/>
+              <w:bottom w:val="single" w:sz="4" w:space="0" w:color="auto"/>
+              <w:right w:val="single" w:sz="4" w:space="0" w:color="auto"/>
+            </w:tcBorders>
+            <w:shd w:val="clear" w:color="auto" w:fill="auto"/>
+          </w:tcPr>
+          <w:p>
+            <w:pPr>
+              <w:rPr>
+                <w:sz w:val="20"/>
+                <w:szCs w:val="20"/>
+              </w:rPr>
+            </w:pPr>
+            <w:r>
+              <w:rPr>
+                <w:sz w:val="20"/>
+                <w:szCs w:val="20"/>
+              </w:rPr>
+              <w:t>2</w:t>
+            </w:r>
+          </w:p>
+        </w:tc>
+        <w:tc>
+          <w:tcPr>
+            <w:tcW w:w="1817" w:type="dxa"/>
+            <w:tcBorders>
+              <w:top w:val="single" w:sz="4" w:space="0" w:color="auto"/>
+              <w:left w:val="single" w:sz="4" w:space="0" w:color="auto"/>
+              <w:bottom w:val="single" w:sz="4" w:space="0" w:color="auto"/>
+              <w:right w:val="single" w:sz="4" w:space="0" w:color="auto"/>
+            </w:tcBorders>
+            <w:shd w:val="clear" w:color="auto" w:fill="auto"/>
+          </w:tcPr>
+          <w:p>
+            <w:pPr>
+              <w:rPr>
+                <w:sz w:val="20"/>
+                <w:szCs w:val="20"/>
+              </w:rPr>
+            </w:pPr>
+            <w:proofErr w:type="spellStart"/>
+            <w:r>
+              <w:rPr>
+                <w:sz w:val="20"/>
+                <w:szCs w:val="20"/>
+              </w:rPr>
+              <w:t>Gregson</w:t>
+            </w:r>
+            <w:proofErr w:type="spellEnd"/>
+            <w:r>
+              <w:rPr>
+                <w:sz w:val="20"/>
+                <w:szCs w:val="20"/>
+              </w:rPr>
+              <w:t xml:space="preserve"> Destin</w:t>
+            </w:r>
+          </w:p>
+        </w:tc>
+      </w:tr>
+      <w:tr>
+        <w:trPr>
+          <w:jc w:val="center"/>
+        </w:trPr>
+        <w:tc>
+          <w:tcPr>
+            <w:tcW w:w="1212" w:type="dxa"/>
+            <w:tcBorders>
+              <w:top w:val="single" w:sz="4" w:space="0" w:color="auto"/>
+              <w:left w:val="single" w:sz="4" w:space="0" w:color="auto"/>
+              <w:bottom w:val="single" w:sz="4" w:space="0" w:color="auto"/>
+              <w:right w:val="single" w:sz="4" w:space="0" w:color="auto"/>
+            </w:tcBorders>
+            <w:shd w:val="clear" w:color="auto" w:fill="auto"/>
+          </w:tcPr>
+          <w:p>
+            <w:pPr>
+              <w:rPr>
+                <w:sz w:val="20"/>
+                <w:szCs w:val="20"/>
+              </w:rPr>
+            </w:pPr>
+            <w:r>
+              <w:rPr>
+                <w:sz w:val="20"/>
+                <w:szCs w:val="20"/>
+              </w:rPr>
+              <w:t>G</w:t>
+            </w:r>
+          </w:p>
+        </w:tc>
+        <w:tc>
+          <w:tcPr>
+            <w:tcW w:w="2123" w:type="dxa"/>
+            <w:tcBorders>
+              <w:top w:val="single" w:sz="4" w:space="0" w:color="auto"/>
+              <w:left w:val="single" w:sz="4" w:space="0" w:color="auto"/>
+              <w:bottom w:val="single" w:sz="4" w:space="0" w:color="auto"/>
+              <w:right w:val="single" w:sz="4" w:space="0" w:color="auto"/>
+            </w:tcBorders>
+            <w:shd w:val="clear" w:color="auto" w:fill="auto"/>
+          </w:tcPr>
+          <w:p>
+            <w:pPr>
+              <w:rPr>
+                <w:sz w:val="20"/>
+                <w:szCs w:val="20"/>
+              </w:rPr>
+            </w:pPr>
+            <w:r>
+              <w:rPr>
+                <w:sz w:val="20"/>
+                <w:szCs w:val="20"/>
+              </w:rPr>
+              <w:t>Permettre la recherche d’un artiste selon son nom.</w:t>
+            </w:r>
+          </w:p>
+        </w:tc>
+        <w:tc>
+          <w:tcPr>
+            <w:tcW w:w="1216" w:type="dxa"/>
+            <w:tcBorders>
+              <w:top w:val="single" w:sz="4" w:space="0" w:color="auto"/>
+              <w:left w:val="single" w:sz="4" w:space="0" w:color="auto"/>
+              <w:bottom w:val="single" w:sz="4" w:space="0" w:color="auto"/>
+              <w:right w:val="single" w:sz="4" w:space="0" w:color="auto"/>
+            </w:tcBorders>
+            <w:shd w:val="clear" w:color="auto" w:fill="auto"/>
+          </w:tcPr>
+          <w:p>
+            <w:pPr>
+              <w:rPr>
+                <w:sz w:val="20"/>
+                <w:szCs w:val="20"/>
+              </w:rPr>
+            </w:pPr>
+            <w:r>
+              <w:rPr>
+                <w:sz w:val="20"/>
+                <w:szCs w:val="20"/>
+              </w:rPr>
+              <w:t>1,5</w:t>
+            </w:r>
+          </w:p>
+        </w:tc>
+        <w:tc>
+          <w:tcPr>
+            <w:tcW w:w="1269" w:type="dxa"/>
+            <w:tcBorders>
+              <w:top w:val="single" w:sz="4" w:space="0" w:color="auto"/>
+              <w:left w:val="single" w:sz="4" w:space="0" w:color="auto"/>
+              <w:bottom w:val="single" w:sz="4" w:space="0" w:color="auto"/>
+              <w:right w:val="single" w:sz="4" w:space="0" w:color="auto"/>
+            </w:tcBorders>
+            <w:shd w:val="clear" w:color="auto" w:fill="auto"/>
+          </w:tcPr>
+          <w:p>
+            <w:pPr>
+              <w:rPr>
+                <w:sz w:val="20"/>
+                <w:szCs w:val="20"/>
+              </w:rPr>
+            </w:pPr>
+            <w:r>
+              <w:rPr>
+                <w:sz w:val="20"/>
+                <w:szCs w:val="20"/>
+              </w:rPr>
+              <w:t>B</w:t>
+            </w:r>
+          </w:p>
+        </w:tc>
+        <w:tc>
+          <w:tcPr>
+            <w:tcW w:w="993" w:type="dxa"/>
+            <w:tcBorders>
+              <w:top w:val="single" w:sz="4" w:space="0" w:color="auto"/>
+              <w:left w:val="single" w:sz="4" w:space="0" w:color="auto"/>
+              <w:bottom w:val="single" w:sz="4" w:space="0" w:color="auto"/>
+              <w:right w:val="single" w:sz="4" w:space="0" w:color="auto"/>
+            </w:tcBorders>
+            <w:shd w:val="clear" w:color="auto" w:fill="auto"/>
+          </w:tcPr>
+          <w:p>
+            <w:pPr>
+              <w:rPr>
+                <w:sz w:val="20"/>
+                <w:szCs w:val="20"/>
+              </w:rPr>
+            </w:pPr>
+            <w:r>
+              <w:rPr>
+                <w:sz w:val="20"/>
+                <w:szCs w:val="20"/>
+              </w:rPr>
+              <w:t>2</w:t>
+            </w:r>
+          </w:p>
+        </w:tc>
+        <w:tc>
+          <w:tcPr>
+            <w:tcW w:w="1817" w:type="dxa"/>
+            <w:tcBorders>
+              <w:top w:val="single" w:sz="4" w:space="0" w:color="auto"/>
+              <w:left w:val="single" w:sz="4" w:space="0" w:color="auto"/>
+              <w:bottom w:val="single" w:sz="4" w:space="0" w:color="auto"/>
+              <w:right w:val="single" w:sz="4" w:space="0" w:color="auto"/>
+            </w:tcBorders>
+            <w:shd w:val="clear" w:color="auto" w:fill="auto"/>
+          </w:tcPr>
+          <w:p>
+            <w:pPr>
+              <w:rPr>
+                <w:sz w:val="20"/>
+                <w:szCs w:val="20"/>
+              </w:rPr>
+            </w:pPr>
+            <w:proofErr w:type="spellStart"/>
+            <w:r>
+              <w:rPr>
+                <w:sz w:val="20"/>
+                <w:szCs w:val="20"/>
+              </w:rPr>
+              <w:t>Gregson</w:t>
+            </w:r>
+            <w:proofErr w:type="spellEnd"/>
+            <w:r>
+              <w:rPr>
+                <w:sz w:val="20"/>
+                <w:szCs w:val="20"/>
+              </w:rPr>
+              <w:t xml:space="preserve"> Destin</w:t>
+            </w:r>
+          </w:p>
+        </w:tc>
+      </w:tr>
+      <w:tr>
+        <w:trPr>
+          <w:jc w:val="center"/>
+        </w:trPr>
+        <w:tc>
+          <w:tcPr>
+            <w:tcW w:w="1212" w:type="dxa"/>
+            <w:tcBorders>
+              <w:top w:val="single" w:sz="4" w:space="0" w:color="auto"/>
+              <w:left w:val="single" w:sz="4" w:space="0" w:color="auto"/>
+              <w:bottom w:val="single" w:sz="4" w:space="0" w:color="auto"/>
+              <w:right w:val="single" w:sz="4" w:space="0" w:color="auto"/>
+            </w:tcBorders>
+            <w:shd w:val="clear" w:color="auto" w:fill="auto"/>
+          </w:tcPr>
+          <w:p>
+            <w:pPr>
+              <w:rPr>
+                <w:sz w:val="20"/>
+                <w:szCs w:val="20"/>
+              </w:rPr>
+            </w:pPr>
+            <w:r>
+              <w:rPr>
+                <w:sz w:val="20"/>
+                <w:szCs w:val="20"/>
+              </w:rPr>
+              <w:t>H</w:t>
+            </w:r>
+          </w:p>
+        </w:tc>
+        <w:tc>
+          <w:tcPr>
+            <w:tcW w:w="2123" w:type="dxa"/>
+            <w:tcBorders>
+              <w:top w:val="single" w:sz="4" w:space="0" w:color="auto"/>
+              <w:left w:val="single" w:sz="4" w:space="0" w:color="auto"/>
+              <w:bottom w:val="single" w:sz="4" w:space="0" w:color="auto"/>
+              <w:right w:val="single" w:sz="4" w:space="0" w:color="auto"/>
+            </w:tcBorders>
+            <w:shd w:val="clear" w:color="auto" w:fill="auto"/>
+          </w:tcPr>
+          <w:p>
+            <w:pPr>
+              <w:rPr>
+                <w:sz w:val="20"/>
+                <w:szCs w:val="20"/>
+              </w:rPr>
+            </w:pPr>
+            <w:r>
+              <w:rPr>
+                <w:sz w:val="20"/>
+                <w:szCs w:val="20"/>
+              </w:rPr>
+              <w:t xml:space="preserve">Rendre disponible </w:t>
+            </w:r>
+            <w:r>
+              <w:rPr>
+                <w:sz w:val="20"/>
+                <w:szCs w:val="20"/>
+              </w:rPr>
+              <w:t>l’aide en ligne de l’application.</w:t>
+            </w:r>
+          </w:p>
+        </w:tc>
+        <w:tc>
+          <w:tcPr>
+            <w:tcW w:w="1216" w:type="dxa"/>
+            <w:tcBorders>
+              <w:top w:val="single" w:sz="4" w:space="0" w:color="auto"/>
+              <w:left w:val="single" w:sz="4" w:space="0" w:color="auto"/>
+              <w:bottom w:val="single" w:sz="4" w:space="0" w:color="auto"/>
+              <w:right w:val="single" w:sz="4" w:space="0" w:color="auto"/>
+            </w:tcBorders>
+            <w:shd w:val="clear" w:color="auto" w:fill="auto"/>
+          </w:tcPr>
+          <w:p>
+            <w:pPr>
+              <w:rPr>
+                <w:sz w:val="20"/>
+                <w:szCs w:val="20"/>
+              </w:rPr>
+            </w:pPr>
+            <w:r>
+              <w:rPr>
+                <w:sz w:val="20"/>
+                <w:szCs w:val="20"/>
+              </w:rPr>
+              <w:t>2</w:t>
+            </w:r>
+          </w:p>
+        </w:tc>
+        <w:tc>
+          <w:tcPr>
+            <w:tcW w:w="1269" w:type="dxa"/>
+            <w:tcBorders>
+              <w:top w:val="single" w:sz="4" w:space="0" w:color="auto"/>
+              <w:left w:val="single" w:sz="4" w:space="0" w:color="auto"/>
+              <w:bottom w:val="single" w:sz="4" w:space="0" w:color="auto"/>
+              <w:right w:val="single" w:sz="4" w:space="0" w:color="auto"/>
+            </w:tcBorders>
+            <w:shd w:val="clear" w:color="auto" w:fill="auto"/>
+          </w:tcPr>
+          <w:p>
+            <w:pPr>
+              <w:rPr>
+                <w:sz w:val="20"/>
+                <w:szCs w:val="20"/>
+              </w:rPr>
+            </w:pPr>
+          </w:p>
+        </w:tc>
+        <w:tc>
+          <w:tcPr>
+            <w:tcW w:w="993" w:type="dxa"/>
+            <w:tcBorders>
+              <w:top w:val="single" w:sz="4" w:space="0" w:color="auto"/>
+              <w:left w:val="single" w:sz="4" w:space="0" w:color="auto"/>
+              <w:bottom w:val="single" w:sz="4" w:space="0" w:color="auto"/>
+              <w:right w:val="single" w:sz="4" w:space="0" w:color="auto"/>
+            </w:tcBorders>
+            <w:shd w:val="clear" w:color="auto" w:fill="auto"/>
+          </w:tcPr>
+          <w:p>
+            <w:pPr>
+              <w:rPr>
+                <w:sz w:val="20"/>
+                <w:szCs w:val="20"/>
+              </w:rPr>
+            </w:pPr>
+            <w:r>
+              <w:rPr>
+                <w:sz w:val="20"/>
+                <w:szCs w:val="20"/>
+              </w:rPr>
+              <w:t>3</w:t>
+            </w:r>
+          </w:p>
+        </w:tc>
+        <w:tc>
+          <w:tcPr>
+            <w:tcW w:w="1817" w:type="dxa"/>
+            <w:tcBorders>
+              <w:top w:val="single" w:sz="4" w:space="0" w:color="auto"/>
+              <w:left w:val="single" w:sz="4" w:space="0" w:color="auto"/>
+              <w:bottom w:val="single" w:sz="4" w:space="0" w:color="auto"/>
+              <w:right w:val="single" w:sz="4" w:space="0" w:color="auto"/>
+            </w:tcBorders>
+            <w:shd w:val="clear" w:color="auto" w:fill="auto"/>
+          </w:tcPr>
+          <w:p>
+            <w:pPr>
+              <w:rPr>
+                <w:sz w:val="20"/>
+                <w:szCs w:val="20"/>
+              </w:rPr>
+            </w:pPr>
+            <w:r>
+              <w:rPr>
+                <w:sz w:val="20"/>
+                <w:szCs w:val="20"/>
+              </w:rPr>
+              <w:t>Isaac David Zolana</w:t>
             </w:r>
           </w:p>
         </w:tc>
@@ -1654,7 +2701,6 @@
           <w:sz w:val="28"/>
           <w:szCs w:val="24"/>
         </w:rPr>
-        <w:lastRenderedPageBreak/>
         <w:t>Contenu des livrables</w:t>
       </w:r>
     </w:p>
@@ -1795,31 +2841,15 @@
                 <w:sz w:val="20"/>
                 <w:szCs w:val="20"/>
               </w:rPr>
-              <w:t xml:space="preserve">A: </w:t>
-            </w:r>
-            <w:r>
-              <w:rPr>
-                <w:sz w:val="20"/>
-                <w:szCs w:val="20"/>
-              </w:rPr>
-              <w:t>Mise en place de  la BDD et insertion de 5 enregistrements pour les tests.</w:t>
-            </w:r>
-            <w:r>
-              <w:rPr>
-                <w:sz w:val="20"/>
-                <w:szCs w:val="20"/>
-              </w:rPr>
-              <w:tab/>
-            </w:r>
-          </w:p>
-          <w:p>
-            <w:pPr>
-              <w:rPr>
-                <w:strike/>
-                <w:sz w:val="20"/>
-                <w:szCs w:val="20"/>
-              </w:rPr>
-            </w:pPr>
+              <w:t xml:space="preserve">B : </w:t>
+            </w:r>
+            <w:r>
+              <w:rPr>
+                <w:sz w:val="20"/>
+                <w:szCs w:val="20"/>
+              </w:rPr>
+              <w:t>Création des tables « Artistes » et « Albums » dans la base de données.</w:t>
+            </w:r>
           </w:p>
         </w:tc>
         <w:tc>
@@ -1830,18 +2860,26 @@
           <w:p>
             <w:pPr>
               <w:rPr>
-                <w:strike/>
-                <w:sz w:val="20"/>
-                <w:szCs w:val="20"/>
-              </w:rPr>
-            </w:pPr>
-            <w:r>
-              <w:rPr>
-                <w:strike/>
-                <w:sz w:val="20"/>
-                <w:szCs w:val="20"/>
-              </w:rPr>
-              <w:t>Simon</w:t>
+                <w:b/>
+                <w:sz w:val="20"/>
+                <w:szCs w:val="20"/>
+              </w:rPr>
+            </w:pPr>
+            <w:proofErr w:type="spellStart"/>
+            <w:r>
+              <w:rPr>
+                <w:sz w:val="20"/>
+                <w:szCs w:val="20"/>
+              </w:rPr>
+              <w:t>Gregson</w:t>
+            </w:r>
+            <w:proofErr w:type="spellEnd"/>
+            <w:r>
+              <w:rPr>
+                <w:sz w:val="20"/>
+                <w:szCs w:val="20"/>
+              </w:rPr>
+              <w:t xml:space="preserve"> Destin</w:t>
             </w:r>
           </w:p>
         </w:tc>
@@ -1864,23 +2902,15 @@
                 <w:sz w:val="20"/>
                 <w:szCs w:val="20"/>
               </w:rPr>
-              <w:t>B: Afficher la liste des artistes</w:t>
-            </w:r>
-            <w:r>
-              <w:rPr>
-                <w:sz w:val="20"/>
-                <w:szCs w:val="20"/>
-              </w:rPr>
-              <w:t xml:space="preserve"> dans une table.</w:t>
-            </w:r>
-          </w:p>
-          <w:p>
-            <w:pPr>
-              <w:rPr>
-                <w:sz w:val="20"/>
-                <w:szCs w:val="20"/>
-              </w:rPr>
-            </w:pPr>
+              <w:t xml:space="preserve">C : </w:t>
+            </w:r>
+            <w:r>
+              <w:rPr>
+                <w:sz w:val="20"/>
+                <w:szCs w:val="20"/>
+              </w:rPr>
+              <w:t>Permettre l’ajout d’un artiste dans la base de données.</w:t>
+            </w:r>
           </w:p>
         </w:tc>
         <w:tc>
@@ -1891,16 +2921,26 @@
           <w:p>
             <w:pPr>
               <w:rPr>
-                <w:sz w:val="20"/>
-                <w:szCs w:val="20"/>
-              </w:rPr>
-            </w:pPr>
-            <w:r>
-              <w:rPr>
-                <w:sz w:val="20"/>
-                <w:szCs w:val="20"/>
-              </w:rPr>
-              <w:t>Simon</w:t>
+                <w:b/>
+                <w:sz w:val="20"/>
+                <w:szCs w:val="20"/>
+              </w:rPr>
+            </w:pPr>
+            <w:proofErr w:type="spellStart"/>
+            <w:r>
+              <w:rPr>
+                <w:sz w:val="20"/>
+                <w:szCs w:val="20"/>
+              </w:rPr>
+              <w:t>Gregson</w:t>
+            </w:r>
+            <w:proofErr w:type="spellEnd"/>
+            <w:r>
+              <w:rPr>
+                <w:sz w:val="20"/>
+                <w:szCs w:val="20"/>
+              </w:rPr>
+              <w:t xml:space="preserve"> Destin</w:t>
             </w:r>
           </w:p>
         </w:tc>
@@ -1923,24 +2963,15 @@
                 <w:sz w:val="20"/>
                 <w:szCs w:val="20"/>
               </w:rPr>
-              <w:t>…</w:t>
-            </w:r>
-          </w:p>
-          <w:p>
-            <w:pPr>
-              <w:rPr>
-                <w:sz w:val="20"/>
-                <w:szCs w:val="20"/>
-              </w:rPr>
-            </w:pPr>
-          </w:p>
-          <w:p>
-            <w:pPr>
-              <w:rPr>
-                <w:sz w:val="20"/>
-                <w:szCs w:val="20"/>
-              </w:rPr>
-            </w:pPr>
+              <w:t xml:space="preserve">D : </w:t>
+            </w:r>
+            <w:r>
+              <w:rPr>
+                <w:sz w:val="20"/>
+                <w:szCs w:val="20"/>
+              </w:rPr>
+              <w:t>Permettre l’affichage d’un artiste avec tous ses albums.</w:t>
+            </w:r>
           </w:p>
         </w:tc>
         <w:tc>
@@ -1951,16 +2982,69 @@
           <w:p>
             <w:pPr>
               <w:rPr>
-                <w:sz w:val="20"/>
-                <w:szCs w:val="20"/>
-              </w:rPr>
-            </w:pPr>
-            <w:r>
-              <w:rPr>
-                <w:sz w:val="20"/>
-                <w:szCs w:val="20"/>
-              </w:rPr>
-              <w:t>…</w:t>
+                <w:b/>
+                <w:sz w:val="20"/>
+                <w:szCs w:val="20"/>
+              </w:rPr>
+            </w:pPr>
+            <w:r>
+              <w:rPr>
+                <w:sz w:val="20"/>
+                <w:szCs w:val="20"/>
+              </w:rPr>
+              <w:t>Isaac David Zolana</w:t>
+            </w:r>
+          </w:p>
+        </w:tc>
+      </w:tr>
+      <w:tr>
+        <w:tc>
+          <w:tcPr>
+            <w:tcW w:w="4315" w:type="dxa"/>
+            <w:shd w:val="clear" w:color="auto" w:fill="auto"/>
+          </w:tcPr>
+          <w:p>
+            <w:pPr>
+              <w:rPr>
+                <w:sz w:val="20"/>
+                <w:szCs w:val="20"/>
+              </w:rPr>
+            </w:pPr>
+            <w:r>
+              <w:rPr>
+                <w:sz w:val="20"/>
+                <w:szCs w:val="20"/>
+              </w:rPr>
+              <w:t xml:space="preserve">E : </w:t>
+            </w:r>
+            <w:r>
+              <w:rPr>
+                <w:sz w:val="20"/>
+                <w:szCs w:val="20"/>
+              </w:rPr>
+              <w:t>Permettre la modification d’un artiste.</w:t>
+            </w:r>
+          </w:p>
+        </w:tc>
+        <w:tc>
+          <w:tcPr>
+            <w:tcW w:w="4315" w:type="dxa"/>
+            <w:shd w:val="clear" w:color="auto" w:fill="auto"/>
+          </w:tcPr>
+          <w:p>
+            <w:pPr>
+              <w:rPr>
+                <w:b/>
+                <w:sz w:val="20"/>
+                <w:szCs w:val="20"/>
+              </w:rPr>
+            </w:pPr>
+            <w:r>
+              <w:rPr>
+                <w:sz w:val="20"/>
+                <w:szCs w:val="20"/>
+              </w:rPr>
+              <w:t>Isaac David Zolana</w:t>
             </w:r>
           </w:p>
         </w:tc>
@@ -2077,30 +3161,15 @@
                 <w:sz w:val="20"/>
                 <w:szCs w:val="20"/>
               </w:rPr>
-              <w:t>K: Recher</w:t>
-            </w:r>
-            <w:r>
-              <w:rPr>
-                <w:sz w:val="20"/>
-                <w:szCs w:val="20"/>
-              </w:rPr>
-              <w:t>cher</w:t>
-            </w:r>
-            <w:r>
-              <w:rPr>
-                <w:sz w:val="20"/>
-                <w:szCs w:val="20"/>
-              </w:rPr>
-              <w:t xml:space="preserve"> un artiste</w:t>
-            </w:r>
-          </w:p>
-          <w:p>
-            <w:pPr>
-              <w:rPr>
-                <w:sz w:val="20"/>
-                <w:szCs w:val="20"/>
-              </w:rPr>
-            </w:pPr>
+              <w:t xml:space="preserve">A : </w:t>
+            </w:r>
+            <w:r>
+              <w:rPr>
+                <w:sz w:val="20"/>
+                <w:szCs w:val="20"/>
+              </w:rPr>
+              <w:t>Authentification par un nom d'usager et un mot de passe.</w:t>
+            </w:r>
           </w:p>
         </w:tc>
         <w:tc>
@@ -2120,7 +3189,7 @@
                 <w:sz w:val="20"/>
                 <w:szCs w:val="20"/>
               </w:rPr>
-              <w:t>Simon</w:t>
+              <w:t>Isaac David Zolana</w:t>
             </w:r>
           </w:p>
         </w:tc>
@@ -2143,24 +3212,15 @@
                 <w:sz w:val="20"/>
                 <w:szCs w:val="20"/>
               </w:rPr>
-              <w:t>…</w:t>
-            </w:r>
-          </w:p>
-          <w:p>
-            <w:pPr>
-              <w:rPr>
-                <w:sz w:val="20"/>
-                <w:szCs w:val="20"/>
-              </w:rPr>
-            </w:pPr>
-          </w:p>
-          <w:p>
-            <w:pPr>
-              <w:rPr>
-                <w:sz w:val="20"/>
-                <w:szCs w:val="20"/>
-              </w:rPr>
-            </w:pPr>
+              <w:t xml:space="preserve">F : </w:t>
+            </w:r>
+            <w:r>
+              <w:rPr>
+                <w:sz w:val="20"/>
+                <w:szCs w:val="20"/>
+              </w:rPr>
+              <w:t>Permettre la suppression d’un artiste.</w:t>
+            </w:r>
           </w:p>
         </w:tc>
         <w:tc>
@@ -2175,22 +3235,139 @@
                 <w:szCs w:val="20"/>
               </w:rPr>
             </w:pPr>
-            <w:r>
-              <w:rPr>
-                <w:sz w:val="20"/>
-                <w:szCs w:val="20"/>
-              </w:rPr>
-              <w:t>…</w:t>
+            <w:proofErr w:type="spellStart"/>
+            <w:r>
+              <w:rPr>
+                <w:sz w:val="20"/>
+                <w:szCs w:val="20"/>
+              </w:rPr>
+              <w:t>Gregson</w:t>
+            </w:r>
+            <w:proofErr w:type="spellEnd"/>
+            <w:r>
+              <w:rPr>
+                <w:sz w:val="20"/>
+                <w:szCs w:val="20"/>
+              </w:rPr>
+              <w:t xml:space="preserve"> Destin</w:t>
+            </w:r>
+          </w:p>
+        </w:tc>
+      </w:tr>
+      <w:tr>
+        <w:tc>
+          <w:tcPr>
+            <w:tcW w:w="4315" w:type="dxa"/>
+            <w:shd w:val="clear" w:color="auto" w:fill="auto"/>
+          </w:tcPr>
+          <w:p>
+            <w:pPr>
+              <w:rPr>
+                <w:sz w:val="20"/>
+                <w:szCs w:val="20"/>
+              </w:rPr>
+            </w:pPr>
+            <w:r>
+              <w:rPr>
+                <w:sz w:val="20"/>
+                <w:szCs w:val="20"/>
+              </w:rPr>
+              <w:t xml:space="preserve">G : </w:t>
+            </w:r>
+            <w:r>
+              <w:rPr>
+                <w:sz w:val="20"/>
+                <w:szCs w:val="20"/>
+              </w:rPr>
+              <w:t>Permettre la recherche d’un artiste selon son nom.</w:t>
+            </w:r>
+          </w:p>
+        </w:tc>
+        <w:tc>
+          <w:tcPr>
+            <w:tcW w:w="4315" w:type="dxa"/>
+            <w:shd w:val="clear" w:color="auto" w:fill="auto"/>
+          </w:tcPr>
+          <w:p>
+            <w:pPr>
+              <w:rPr>
+                <w:sz w:val="20"/>
+                <w:szCs w:val="20"/>
+              </w:rPr>
+            </w:pPr>
+            <w:proofErr w:type="spellStart"/>
+            <w:r>
+              <w:rPr>
+                <w:sz w:val="20"/>
+                <w:szCs w:val="20"/>
+              </w:rPr>
+              <w:t>Gregson</w:t>
+            </w:r>
+            <w:proofErr w:type="spellEnd"/>
+            <w:r>
+              <w:rPr>
+                <w:sz w:val="20"/>
+                <w:szCs w:val="20"/>
+              </w:rPr>
+              <w:t xml:space="preserve"> Destin</w:t>
+            </w:r>
+          </w:p>
+        </w:tc>
+      </w:tr>
+      <w:tr>
+        <w:tc>
+          <w:tcPr>
+            <w:tcW w:w="4315" w:type="dxa"/>
+            <w:shd w:val="clear" w:color="auto" w:fill="auto"/>
+          </w:tcPr>
+          <w:p>
+            <w:pPr>
+              <w:rPr>
+                <w:sz w:val="20"/>
+                <w:szCs w:val="20"/>
+              </w:rPr>
+            </w:pPr>
+            <w:r>
+              <w:rPr>
+                <w:sz w:val="20"/>
+                <w:szCs w:val="20"/>
+              </w:rPr>
+              <w:t xml:space="preserve">H : </w:t>
+            </w:r>
+            <w:r>
+              <w:rPr>
+                <w:sz w:val="20"/>
+                <w:szCs w:val="20"/>
+              </w:rPr>
+              <w:t>Rendre disponible l’aide en ligne de l’application.</w:t>
+            </w:r>
+          </w:p>
+        </w:tc>
+        <w:tc>
+          <w:tcPr>
+            <w:tcW w:w="4315" w:type="dxa"/>
+            <w:shd w:val="clear" w:color="auto" w:fill="auto"/>
+          </w:tcPr>
+          <w:p>
+            <w:pPr>
+              <w:rPr>
+                <w:sz w:val="20"/>
+                <w:szCs w:val="20"/>
+              </w:rPr>
+            </w:pPr>
+            <w:r>
+              <w:rPr>
+                <w:sz w:val="20"/>
+                <w:szCs w:val="20"/>
+              </w:rPr>
+              <w:t>Isaac David Zolana</w:t>
             </w:r>
           </w:p>
         </w:tc>
       </w:tr>
     </w:tbl>
     <w:p/>
-    <w:p>
-      <w:bookmarkStart w:id="0" w:name="_GoBack"/>
-      <w:bookmarkEnd w:id="0"/>
-    </w:p>
+    <w:p/>
     <w:p>
       <w:pPr>
         <w:pStyle w:val="Paragraphedeliste"/>
@@ -2254,18 +3431,62 @@
           <w:szCs w:val="36"/>
         </w:rPr>
       </w:pPr>
+      <w:bookmarkStart w:id="0" w:name="_GoBack"/>
       <w:r>
         <w:rPr>
           <w:rFonts w:ascii="Arial" w:hAnsi="Arial" w:cs="Arial"/>
+          <w:noProof/>
           <w:sz w:val="36"/>
           <w:szCs w:val="36"/>
         </w:rPr>
-        <w:t>…</w:t>
-      </w:r>
+        <w:lastRenderedPageBreak/>
+        <w:drawing>
+          <wp:inline distT="0" distB="0" distL="0" distR="0">
+            <wp:extent cx="1943100" cy="3067050"/>
+            <wp:effectExtent l="0" t="0" r="0" b="0"/>
+            <wp:docPr id="2" name="Image 2"/>
+            <wp:cNvGraphicFramePr>
+              <a:graphicFrameLocks xmlns:a="http://schemas.openxmlformats.org/drawingml/2006/main" noChangeAspect="1"/>
+            </wp:cNvGraphicFramePr>
+            <a:graphic xmlns:a="http://schemas.openxmlformats.org/drawingml/2006/main">
+              <a:graphicData uri="http://schemas.openxmlformats.org/drawingml/2006/picture">
+                <pic:pic xmlns:pic="http://schemas.openxmlformats.org/drawingml/2006/picture">
+                  <pic:nvPicPr>
+                    <pic:cNvPr id="2" name="ModeleBD.JPG"/>
+                    <pic:cNvPicPr/>
+                  </pic:nvPicPr>
+                  <pic:blipFill>
+                    <a:blip r:embed="rId10">
+                      <a:extLst>
+                        <a:ext uri="{28A0092B-C50C-407E-A947-70E740481C1C}">
+                          <a14:useLocalDpi xmlns:a14="http://schemas.microsoft.com/office/drawing/2010/main" val="0"/>
+                        </a:ext>
+                      </a:extLst>
+                    </a:blip>
+                    <a:stretch>
+                      <a:fillRect/>
+                    </a:stretch>
+                  </pic:blipFill>
+                  <pic:spPr>
+                    <a:xfrm>
+                      <a:off x="0" y="0"/>
+                      <a:ext cx="1943100" cy="3067050"/>
+                    </a:xfrm>
+                    <a:prstGeom prst="rect">
+                      <a:avLst/>
+                    </a:prstGeom>
+                  </pic:spPr>
+                </pic:pic>
+              </a:graphicData>
+            </a:graphic>
+          </wp:inline>
+        </w:drawing>
+      </w:r>
+      <w:bookmarkEnd w:id="0"/>
     </w:p>
     <w:sectPr>
-      <w:headerReference w:type="default" r:id="rId9"/>
-      <w:footerReference w:type="default" r:id="rId10"/>
+      <w:headerReference w:type="default" r:id="rId11"/>
+      <w:footerReference w:type="default" r:id="rId12"/>
       <w:pgSz w:w="12240" w:h="15840"/>
       <w:pgMar w:top="1440" w:right="1080" w:bottom="1440" w:left="1080" w:header="720" w:footer="720" w:gutter="0"/>
       <w:cols w:space="720"/>
@@ -2277,7 +3498,7 @@
 </file>
 
 <file path=word/endnotes.xml><?xml version="1.0" encoding="utf-8"?>
-<w:endnotes xmlns:wpc="http://schemas.microsoft.com/office/word/2010/wordprocessingCanvas" xmlns:mc="http://schemas.openxmlformats.org/markup-compatibility/2006" xmlns:o="urn:schemas-microsoft-com:office:office" xmlns:r="http://schemas.openxmlformats.org/officeDocument/2006/relationships" xmlns:m="http://schemas.openxmlformats.org/officeDocument/2006/math" xmlns:v="urn:schemas-microsoft-com:vml" xmlns:wp14="http://schemas.microsoft.com/office/word/2010/wordprocessingDrawing" xmlns:wp="http://schemas.openxmlformats.org/drawingml/2006/wordprocessingDrawing" xmlns:w10="urn:schemas-microsoft-com:office:word" xmlns:w="http://schemas.openxmlformats.org/wordprocessingml/2006/main" xmlns:w14="http://schemas.microsoft.com/office/word/2010/wordml" xmlns:w15="http://schemas.microsoft.com/office/word/2012/wordml" xmlns:wpg="http://schemas.microsoft.com/office/word/2010/wordprocessingGroup" xmlns:wpi="http://schemas.microsoft.com/office/word/2010/wordprocessingInk" xmlns:wne="http://schemas.microsoft.com/office/word/2006/wordml" xmlns:wps="http://schemas.microsoft.com/office/word/2010/wordprocessingShape" mc:Ignorable="w14 w15 wp14">
+<w:endnotes xmlns:wpc="http://schemas.microsoft.com/office/word/2010/wordprocessingCanvas" xmlns:cx="http://schemas.microsoft.com/office/drawing/2014/chartex" xmlns:cx1="http://schemas.microsoft.com/office/drawing/2015/9/8/chartex" xmlns:cx2="http://schemas.microsoft.com/office/drawing/2015/10/21/chartex" xmlns:cx3="http://schemas.microsoft.com/office/drawing/2016/5/9/chartex" xmlns:cx4="http://schemas.microsoft.com/office/drawing/2016/5/10/chartex" xmlns:cx5="http://schemas.microsoft.com/office/drawing/2016/5/11/chartex" xmlns:cx6="http://schemas.microsoft.com/office/drawing/2016/5/12/chartex" xmlns:cx7="http://schemas.microsoft.com/office/drawing/2016/5/13/chartex" xmlns:cx8="http://schemas.microsoft.com/office/drawing/2016/5/14/chartex" xmlns:mc="http://schemas.openxmlformats.org/markup-compatibility/2006" xmlns:aink="http://schemas.microsoft.com/office/drawing/2016/ink" xmlns:am3d="http://schemas.microsoft.com/office/drawing/2017/model3d" xmlns:o="urn:schemas-microsoft-com:office:office" xmlns:r="http://schemas.openxmlformats.org/officeDocument/2006/relationships" xmlns:m="http://schemas.openxmlformats.org/officeDocument/2006/math" xmlns:v="urn:schemas-microsoft-com:vml" xmlns:wp14="http://schemas.microsoft.com/office/word/2010/wordprocessingDrawing" xmlns:wp="http://schemas.openxmlformats.org/drawingml/2006/wordprocessingDrawing" xmlns:w10="urn:schemas-microsoft-com:office:word" xmlns:w="http://schemas.openxmlformats.org/wordprocessingml/2006/main" xmlns:w14="http://schemas.microsoft.com/office/word/2010/wordml" xmlns:w15="http://schemas.microsoft.com/office/word/2012/wordml" xmlns:w16cid="http://schemas.microsoft.com/office/word/2016/wordml/cid" xmlns:w16se="http://schemas.microsoft.com/office/word/2015/wordml/symex" xmlns:wpg="http://schemas.microsoft.com/office/word/2010/wordprocessingGroup" xmlns:wpi="http://schemas.microsoft.com/office/word/2010/wordprocessingInk" xmlns:wne="http://schemas.microsoft.com/office/word/2006/wordml" xmlns:wps="http://schemas.microsoft.com/office/word/2010/wordprocessingShape" mc:Ignorable="w14 w15 w16se w16cid wp14">
   <w:endnote w:type="separator" w:id="-1">
     <w:p>
       <w:r>
@@ -2296,7 +3517,7 @@
 </file>
 
 <file path=word/footer1.xml><?xml version="1.0" encoding="utf-8"?>
-<w:ftr xmlns:wpc="http://schemas.microsoft.com/office/word/2010/wordprocessingCanvas" xmlns:mc="http://schemas.openxmlformats.org/markup-compatibility/2006" xmlns:o="urn:schemas-microsoft-com:office:office" xmlns:r="http://schemas.openxmlformats.org/officeDocument/2006/relationships" xmlns:m="http://schemas.openxmlformats.org/officeDocument/2006/math" xmlns:v="urn:schemas-microsoft-com:vml" xmlns:wp14="http://schemas.microsoft.com/office/word/2010/wordprocessingDrawing" xmlns:wp="http://schemas.openxmlformats.org/drawingml/2006/wordprocessingDrawing" xmlns:w10="urn:schemas-microsoft-com:office:word" xmlns:w="http://schemas.openxmlformats.org/wordprocessingml/2006/main" xmlns:w14="http://schemas.microsoft.com/office/word/2010/wordml" xmlns:w15="http://schemas.microsoft.com/office/word/2012/wordml" xmlns:wpg="http://schemas.microsoft.com/office/word/2010/wordprocessingGroup" xmlns:wpi="http://schemas.microsoft.com/office/word/2010/wordprocessingInk" xmlns:wne="http://schemas.microsoft.com/office/word/2006/wordml" xmlns:wps="http://schemas.microsoft.com/office/word/2010/wordprocessingShape" mc:Ignorable="w14 w15 wp14">
+<w:ftr xmlns:wpc="http://schemas.microsoft.com/office/word/2010/wordprocessingCanvas" xmlns:cx="http://schemas.microsoft.com/office/drawing/2014/chartex" xmlns:cx1="http://schemas.microsoft.com/office/drawing/2015/9/8/chartex" xmlns:cx2="http://schemas.microsoft.com/office/drawing/2015/10/21/chartex" xmlns:cx3="http://schemas.microsoft.com/office/drawing/2016/5/9/chartex" xmlns:cx4="http://schemas.microsoft.com/office/drawing/2016/5/10/chartex" xmlns:cx5="http://schemas.microsoft.com/office/drawing/2016/5/11/chartex" xmlns:cx6="http://schemas.microsoft.com/office/drawing/2016/5/12/chartex" xmlns:cx7="http://schemas.microsoft.com/office/drawing/2016/5/13/chartex" xmlns:cx8="http://schemas.microsoft.com/office/drawing/2016/5/14/chartex" xmlns:mc="http://schemas.openxmlformats.org/markup-compatibility/2006" xmlns:aink="http://schemas.microsoft.com/office/drawing/2016/ink" xmlns:am3d="http://schemas.microsoft.com/office/drawing/2017/model3d" xmlns:o="urn:schemas-microsoft-com:office:office" xmlns:r="http://schemas.openxmlformats.org/officeDocument/2006/relationships" xmlns:m="http://schemas.openxmlformats.org/officeDocument/2006/math" xmlns:v="urn:schemas-microsoft-com:vml" xmlns:wp14="http://schemas.microsoft.com/office/word/2010/wordprocessingDrawing" xmlns:wp="http://schemas.openxmlformats.org/drawingml/2006/wordprocessingDrawing" xmlns:w10="urn:schemas-microsoft-com:office:word" xmlns:w="http://schemas.openxmlformats.org/wordprocessingml/2006/main" xmlns:w14="http://schemas.microsoft.com/office/word/2010/wordml" xmlns:w15="http://schemas.microsoft.com/office/word/2012/wordml" xmlns:w16cid="http://schemas.microsoft.com/office/word/2016/wordml/cid" xmlns:w16se="http://schemas.microsoft.com/office/word/2015/wordml/symex" xmlns:wpg="http://schemas.microsoft.com/office/word/2010/wordprocessingGroup" xmlns:wpi="http://schemas.microsoft.com/office/word/2010/wordprocessingInk" xmlns:wne="http://schemas.microsoft.com/office/word/2006/wordml" xmlns:wps="http://schemas.microsoft.com/office/word/2010/wordprocessingShape" mc:Ignorable="w14 w15 w16se w16cid wp14">
   <w:p>
     <w:pPr>
       <w:pStyle w:val="Pieddepage"/>
@@ -2379,7 +3600,7 @@
 </file>
 
 <file path=word/footnotes.xml><?xml version="1.0" encoding="utf-8"?>
-<w:footnotes xmlns:wpc="http://schemas.microsoft.com/office/word/2010/wordprocessingCanvas" xmlns:mc="http://schemas.openxmlformats.org/markup-compatibility/2006" xmlns:o="urn:schemas-microsoft-com:office:office" xmlns:r="http://schemas.openxmlformats.org/officeDocument/2006/relationships" xmlns:m="http://schemas.openxmlformats.org/officeDocument/2006/math" xmlns:v="urn:schemas-microsoft-com:vml" xmlns:wp14="http://schemas.microsoft.com/office/word/2010/wordprocessingDrawing" xmlns:wp="http://schemas.openxmlformats.org/drawingml/2006/wordprocessingDrawing" xmlns:w10="urn:schemas-microsoft-com:office:word" xmlns:w="http://schemas.openxmlformats.org/wordprocessingml/2006/main" xmlns:w14="http://schemas.microsoft.com/office/word/2010/wordml" xmlns:w15="http://schemas.microsoft.com/office/word/2012/wordml" xmlns:wpg="http://schemas.microsoft.com/office/word/2010/wordprocessingGroup" xmlns:wpi="http://schemas.microsoft.com/office/word/2010/wordprocessingInk" xmlns:wne="http://schemas.microsoft.com/office/word/2006/wordml" xmlns:wps="http://schemas.microsoft.com/office/word/2010/wordprocessingShape" mc:Ignorable="w14 w15 wp14">
+<w:footnotes xmlns:wpc="http://schemas.microsoft.com/office/word/2010/wordprocessingCanvas" xmlns:cx="http://schemas.microsoft.com/office/drawing/2014/chartex" xmlns:cx1="http://schemas.microsoft.com/office/drawing/2015/9/8/chartex" xmlns:cx2="http://schemas.microsoft.com/office/drawing/2015/10/21/chartex" xmlns:cx3="http://schemas.microsoft.com/office/drawing/2016/5/9/chartex" xmlns:cx4="http://schemas.microsoft.com/office/drawing/2016/5/10/chartex" xmlns:cx5="http://schemas.microsoft.com/office/drawing/2016/5/11/chartex" xmlns:cx6="http://schemas.microsoft.com/office/drawing/2016/5/12/chartex" xmlns:cx7="http://schemas.microsoft.com/office/drawing/2016/5/13/chartex" xmlns:cx8="http://schemas.microsoft.com/office/drawing/2016/5/14/chartex" xmlns:mc="http://schemas.openxmlformats.org/markup-compatibility/2006" xmlns:aink="http://schemas.microsoft.com/office/drawing/2016/ink" xmlns:am3d="http://schemas.microsoft.com/office/drawing/2017/model3d" xmlns:o="urn:schemas-microsoft-com:office:office" xmlns:r="http://schemas.openxmlformats.org/officeDocument/2006/relationships" xmlns:m="http://schemas.openxmlformats.org/officeDocument/2006/math" xmlns:v="urn:schemas-microsoft-com:vml" xmlns:wp14="http://schemas.microsoft.com/office/word/2010/wordprocessingDrawing" xmlns:wp="http://schemas.openxmlformats.org/drawingml/2006/wordprocessingDrawing" xmlns:w10="urn:schemas-microsoft-com:office:word" xmlns:w="http://schemas.openxmlformats.org/wordprocessingml/2006/main" xmlns:w14="http://schemas.microsoft.com/office/word/2010/wordml" xmlns:w15="http://schemas.microsoft.com/office/word/2012/wordml" xmlns:w16cid="http://schemas.microsoft.com/office/word/2016/wordml/cid" xmlns:w16se="http://schemas.microsoft.com/office/word/2015/wordml/symex" xmlns:wpg="http://schemas.microsoft.com/office/word/2010/wordprocessingGroup" xmlns:wpi="http://schemas.microsoft.com/office/word/2010/wordprocessingInk" xmlns:wne="http://schemas.microsoft.com/office/word/2006/wordml" xmlns:wps="http://schemas.microsoft.com/office/word/2010/wordprocessingShape" mc:Ignorable="w14 w15 w16se w16cid wp14">
   <w:footnote w:type="separator" w:id="-1">
     <w:p>
       <w:r>
@@ -2455,7 +3676,7 @@
 </file>
 
 <file path=word/header1.xml><?xml version="1.0" encoding="utf-8"?>
-<w:hdr xmlns:wpc="http://schemas.microsoft.com/office/word/2010/wordprocessingCanvas" xmlns:mc="http://schemas.openxmlformats.org/markup-compatibility/2006" xmlns:o="urn:schemas-microsoft-com:office:office" xmlns:r="http://schemas.openxmlformats.org/officeDocument/2006/relationships" xmlns:m="http://schemas.openxmlformats.org/officeDocument/2006/math" xmlns:v="urn:schemas-microsoft-com:vml" xmlns:wp14="http://schemas.microsoft.com/office/word/2010/wordprocessingDrawing" xmlns:wp="http://schemas.openxmlformats.org/drawingml/2006/wordprocessingDrawing" xmlns:w10="urn:schemas-microsoft-com:office:word" xmlns:w="http://schemas.openxmlformats.org/wordprocessingml/2006/main" xmlns:w14="http://schemas.microsoft.com/office/word/2010/wordml" xmlns:w15="http://schemas.microsoft.com/office/word/2012/wordml" xmlns:wpg="http://schemas.microsoft.com/office/word/2010/wordprocessingGroup" xmlns:wpi="http://schemas.microsoft.com/office/word/2010/wordprocessingInk" xmlns:wne="http://schemas.microsoft.com/office/word/2006/wordml" xmlns:wps="http://schemas.microsoft.com/office/word/2010/wordprocessingShape" mc:Ignorable="w14 w15 wp14">
+<w:hdr xmlns:wpc="http://schemas.microsoft.com/office/word/2010/wordprocessingCanvas" xmlns:cx="http://schemas.microsoft.com/office/drawing/2014/chartex" xmlns:cx1="http://schemas.microsoft.com/office/drawing/2015/9/8/chartex" xmlns:cx2="http://schemas.microsoft.com/office/drawing/2015/10/21/chartex" xmlns:cx3="http://schemas.microsoft.com/office/drawing/2016/5/9/chartex" xmlns:cx4="http://schemas.microsoft.com/office/drawing/2016/5/10/chartex" xmlns:cx5="http://schemas.microsoft.com/office/drawing/2016/5/11/chartex" xmlns:cx6="http://schemas.microsoft.com/office/drawing/2016/5/12/chartex" xmlns:cx7="http://schemas.microsoft.com/office/drawing/2016/5/13/chartex" xmlns:cx8="http://schemas.microsoft.com/office/drawing/2016/5/14/chartex" xmlns:mc="http://schemas.openxmlformats.org/markup-compatibility/2006" xmlns:aink="http://schemas.microsoft.com/office/drawing/2016/ink" xmlns:am3d="http://schemas.microsoft.com/office/drawing/2017/model3d" xmlns:o="urn:schemas-microsoft-com:office:office" xmlns:r="http://schemas.openxmlformats.org/officeDocument/2006/relationships" xmlns:m="http://schemas.openxmlformats.org/officeDocument/2006/math" xmlns:v="urn:schemas-microsoft-com:vml" xmlns:wp14="http://schemas.microsoft.com/office/word/2010/wordprocessingDrawing" xmlns:wp="http://schemas.openxmlformats.org/drawingml/2006/wordprocessingDrawing" xmlns:w10="urn:schemas-microsoft-com:office:word" xmlns:w="http://schemas.openxmlformats.org/wordprocessingml/2006/main" xmlns:w14="http://schemas.microsoft.com/office/word/2010/wordml" xmlns:w15="http://schemas.microsoft.com/office/word/2012/wordml" xmlns:w16cid="http://schemas.microsoft.com/office/word/2016/wordml/cid" xmlns:w16se="http://schemas.microsoft.com/office/word/2015/wordml/symex" xmlns:wpg="http://schemas.microsoft.com/office/word/2010/wordprocessingGroup" xmlns:wpi="http://schemas.microsoft.com/office/word/2010/wordprocessingInk" xmlns:wne="http://schemas.microsoft.com/office/word/2006/wordml" xmlns:wps="http://schemas.microsoft.com/office/word/2010/wordprocessingShape" mc:Ignorable="w14 w15 w16se w16cid wp14">
   <w:p>
     <w:pPr>
       <w:pStyle w:val="En-tte"/>
@@ -2614,8 +3835,8 @@
 </file>
 
 <file path=word/numbering.xml><?xml version="1.0" encoding="utf-8"?>
-<w:numbering xmlns:wpc="http://schemas.microsoft.com/office/word/2010/wordprocessingCanvas" xmlns:mc="http://schemas.openxmlformats.org/markup-compatibility/2006" xmlns:o="urn:schemas-microsoft-com:office:office" xmlns:r="http://schemas.openxmlformats.org/officeDocument/2006/relationships" xmlns:m="http://schemas.openxmlformats.org/officeDocument/2006/math" xmlns:v="urn:schemas-microsoft-com:vml" xmlns:wp14="http://schemas.microsoft.com/office/word/2010/wordprocessingDrawing" xmlns:wp="http://schemas.openxmlformats.org/drawingml/2006/wordprocessingDrawing" xmlns:w10="urn:schemas-microsoft-com:office:word" xmlns:w="http://schemas.openxmlformats.org/wordprocessingml/2006/main" xmlns:w14="http://schemas.microsoft.com/office/word/2010/wordml" xmlns:w15="http://schemas.microsoft.com/office/word/2012/wordml" xmlns:wpg="http://schemas.microsoft.com/office/word/2010/wordprocessingGroup" xmlns:wpi="http://schemas.microsoft.com/office/word/2010/wordprocessingInk" xmlns:wne="http://schemas.microsoft.com/office/word/2006/wordml" xmlns:wps="http://schemas.microsoft.com/office/word/2010/wordprocessingShape" mc:Ignorable="w14 w15 wp14">
-  <w:abstractNum w:abstractNumId="0">
+<w:numbering xmlns:wpc="http://schemas.microsoft.com/office/word/2010/wordprocessingCanvas" xmlns:cx="http://schemas.microsoft.com/office/drawing/2014/chartex" xmlns:cx1="http://schemas.microsoft.com/office/drawing/2015/9/8/chartex" xmlns:cx2="http://schemas.microsoft.com/office/drawing/2015/10/21/chartex" xmlns:cx3="http://schemas.microsoft.com/office/drawing/2016/5/9/chartex" xmlns:cx4="http://schemas.microsoft.com/office/drawing/2016/5/10/chartex" xmlns:cx5="http://schemas.microsoft.com/office/drawing/2016/5/11/chartex" xmlns:cx6="http://schemas.microsoft.com/office/drawing/2016/5/12/chartex" xmlns:cx7="http://schemas.microsoft.com/office/drawing/2016/5/13/chartex" xmlns:cx8="http://schemas.microsoft.com/office/drawing/2016/5/14/chartex" xmlns:mc="http://schemas.openxmlformats.org/markup-compatibility/2006" xmlns:aink="http://schemas.microsoft.com/office/drawing/2016/ink" xmlns:am3d="http://schemas.microsoft.com/office/drawing/2017/model3d" xmlns:o="urn:schemas-microsoft-com:office:office" xmlns:r="http://schemas.openxmlformats.org/officeDocument/2006/relationships" xmlns:m="http://schemas.openxmlformats.org/officeDocument/2006/math" xmlns:v="urn:schemas-microsoft-com:vml" xmlns:wp14="http://schemas.microsoft.com/office/word/2010/wordprocessingDrawing" xmlns:wp="http://schemas.openxmlformats.org/drawingml/2006/wordprocessingDrawing" xmlns:w10="urn:schemas-microsoft-com:office:word" xmlns:w="http://schemas.openxmlformats.org/wordprocessingml/2006/main" xmlns:w14="http://schemas.microsoft.com/office/word/2010/wordml" xmlns:w15="http://schemas.microsoft.com/office/word/2012/wordml" xmlns:w16cid="http://schemas.microsoft.com/office/word/2016/wordml/cid" xmlns:w16se="http://schemas.microsoft.com/office/word/2015/wordml/symex" xmlns:wpg="http://schemas.microsoft.com/office/word/2010/wordprocessingGroup" xmlns:wpi="http://schemas.microsoft.com/office/word/2010/wordprocessingInk" xmlns:wne="http://schemas.microsoft.com/office/word/2006/wordml" xmlns:wps="http://schemas.microsoft.com/office/word/2010/wordprocessingShape" mc:Ignorable="w14 w15 w16se w16cid wp14">
+  <w:abstractNum w:abstractNumId="0" w15:restartNumberingAfterBreak="0">
     <w:nsid w:val="0F090C70"/>
     <w:multiLevelType w:val="hybridMultilevel"/>
     <w:tmpl w:val="CBF04176"/>
@@ -2728,7 +3949,7 @@
       </w:rPr>
     </w:lvl>
   </w:abstractNum>
-  <w:abstractNum w:abstractNumId="1">
+  <w:abstractNum w:abstractNumId="1" w15:restartNumberingAfterBreak="0">
     <w:nsid w:val="13CD52BD"/>
     <w:multiLevelType w:val="hybridMultilevel"/>
     <w:tmpl w:val="D71E5332"/>
@@ -2841,7 +4062,7 @@
       </w:rPr>
     </w:lvl>
   </w:abstractNum>
-  <w:abstractNum w:abstractNumId="2">
+  <w:abstractNum w:abstractNumId="2" w15:restartNumberingAfterBreak="0">
     <w:nsid w:val="286738AE"/>
     <w:multiLevelType w:val="hybridMultilevel"/>
     <w:tmpl w:val="B05C27AE"/>
@@ -2954,7 +4175,7 @@
       </w:rPr>
     </w:lvl>
   </w:abstractNum>
-  <w:abstractNum w:abstractNumId="3">
+  <w:abstractNum w:abstractNumId="3" w15:restartNumberingAfterBreak="0">
     <w:nsid w:val="2BE23405"/>
     <w:multiLevelType w:val="hybridMultilevel"/>
     <w:tmpl w:val="F6DE3BEA"/>
@@ -3067,7 +4288,7 @@
       </w:rPr>
     </w:lvl>
   </w:abstractNum>
-  <w:abstractNum w:abstractNumId="4">
+  <w:abstractNum w:abstractNumId="4" w15:restartNumberingAfterBreak="0">
     <w:nsid w:val="2C474DC3"/>
     <w:multiLevelType w:val="multilevel"/>
     <w:tmpl w:val="B9404206"/>
@@ -3186,7 +4407,7 @@
       </w:rPr>
     </w:lvl>
   </w:abstractNum>
-  <w:abstractNum w:abstractNumId="5">
+  <w:abstractNum w:abstractNumId="5" w15:restartNumberingAfterBreak="0">
     <w:nsid w:val="32632D7C"/>
     <w:multiLevelType w:val="hybridMultilevel"/>
     <w:tmpl w:val="101C7542"/>
@@ -3326,7 +4547,7 @@
       </w:rPr>
     </w:lvl>
   </w:abstractNum>
-  <w:abstractNum w:abstractNumId="6">
+  <w:abstractNum w:abstractNumId="6" w15:restartNumberingAfterBreak="0">
     <w:nsid w:val="36C26BAF"/>
     <w:multiLevelType w:val="hybridMultilevel"/>
     <w:tmpl w:val="0B32E214"/>
@@ -3439,7 +4660,7 @@
       </w:rPr>
     </w:lvl>
   </w:abstractNum>
-  <w:abstractNum w:abstractNumId="7">
+  <w:abstractNum w:abstractNumId="7" w15:restartNumberingAfterBreak="0">
     <w:nsid w:val="40E37FB7"/>
     <w:multiLevelType w:val="hybridMultilevel"/>
     <w:tmpl w:val="68EA712A"/>
@@ -3525,7 +4746,7 @@
       </w:pPr>
     </w:lvl>
   </w:abstractNum>
-  <w:abstractNum w:abstractNumId="8">
+  <w:abstractNum w:abstractNumId="8" w15:restartNumberingAfterBreak="0">
     <w:nsid w:val="43EA2972"/>
     <w:multiLevelType w:val="hybridMultilevel"/>
     <w:tmpl w:val="2BC6AD0C"/>
@@ -3614,7 +4835,7 @@
       </w:pPr>
     </w:lvl>
   </w:abstractNum>
-  <w:abstractNum w:abstractNumId="9">
+  <w:abstractNum w:abstractNumId="9" w15:restartNumberingAfterBreak="0">
     <w:nsid w:val="47914E5D"/>
     <w:multiLevelType w:val="hybridMultilevel"/>
     <w:tmpl w:val="FE9A1B32"/>
@@ -3727,7 +4948,7 @@
       </w:rPr>
     </w:lvl>
   </w:abstractNum>
-  <w:abstractNum w:abstractNumId="10">
+  <w:abstractNum w:abstractNumId="10" w15:restartNumberingAfterBreak="0">
     <w:nsid w:val="52CF1605"/>
     <w:multiLevelType w:val="hybridMultilevel"/>
     <w:tmpl w:val="B3928206"/>
@@ -3839,7 +5060,7 @@
       </w:rPr>
     </w:lvl>
   </w:abstractNum>
-  <w:abstractNum w:abstractNumId="11">
+  <w:abstractNum w:abstractNumId="11" w15:restartNumberingAfterBreak="0">
     <w:nsid w:val="567227CF"/>
     <w:multiLevelType w:val="hybridMultilevel"/>
     <w:tmpl w:val="DD629AC2"/>
@@ -3928,7 +5149,7 @@
       </w:pPr>
     </w:lvl>
   </w:abstractNum>
-  <w:abstractNum w:abstractNumId="12">
+  <w:abstractNum w:abstractNumId="12" w15:restartNumberingAfterBreak="0">
     <w:nsid w:val="5ECC0D51"/>
     <w:multiLevelType w:val="hybridMultilevel"/>
     <w:tmpl w:val="FCB419DA"/>
@@ -4041,7 +5262,7 @@
       </w:rPr>
     </w:lvl>
   </w:abstractNum>
-  <w:abstractNum w:abstractNumId="13">
+  <w:abstractNum w:abstractNumId="13" w15:restartNumberingAfterBreak="0">
     <w:nsid w:val="61135B68"/>
     <w:multiLevelType w:val="hybridMultilevel"/>
     <w:tmpl w:val="AB50BF56"/>
@@ -4154,7 +5375,7 @@
       </w:rPr>
     </w:lvl>
   </w:abstractNum>
-  <w:abstractNum w:abstractNumId="14">
+  <w:abstractNum w:abstractNumId="14" w15:restartNumberingAfterBreak="0">
     <w:nsid w:val="6ABE3FED"/>
     <w:multiLevelType w:val="hybridMultilevel"/>
     <w:tmpl w:val="BBBCD49C"/>
@@ -4290,7 +5511,7 @@
 </file>
 
 <file path=word/styles.xml><?xml version="1.0" encoding="utf-8"?>
-<w:styles xmlns:mc="http://schemas.openxmlformats.org/markup-compatibility/2006" xmlns:r="http://schemas.openxmlformats.org/officeDocument/2006/relationships" xmlns:w="http://schemas.openxmlformats.org/wordprocessingml/2006/main" xmlns:w14="http://schemas.microsoft.com/office/word/2010/wordml" xmlns:w15="http://schemas.microsoft.com/office/word/2012/wordml" mc:Ignorable="w14 w15">
+<w:styles xmlns:mc="http://schemas.openxmlformats.org/markup-compatibility/2006" xmlns:r="http://schemas.openxmlformats.org/officeDocument/2006/relationships" xmlns:w="http://schemas.openxmlformats.org/wordprocessingml/2006/main" xmlns:w14="http://schemas.microsoft.com/office/word/2010/wordml" xmlns:w15="http://schemas.microsoft.com/office/word/2012/wordml" xmlns:w16cid="http://schemas.microsoft.com/office/word/2016/wordml/cid" xmlns:w16se="http://schemas.microsoft.com/office/word/2015/wordml/symex" mc:Ignorable="w14 w15 w16se w16cid">
   <w:docDefaults>
     <w:rPrDefault>
       <w:rPr>
@@ -4300,7 +5521,7 @@
     </w:rPrDefault>
     <w:pPrDefault/>
   </w:docDefaults>
-  <w:latentStyles w:defLockedState="0" w:defUIPriority="0" w:defSemiHidden="0" w:defUnhideWhenUsed="0" w:defQFormat="0" w:count="371">
+  <w:latentStyles w:defLockedState="0" w:defUIPriority="0" w:defSemiHidden="0" w:defUnhideWhenUsed="0" w:defQFormat="0" w:count="375">
     <w:lsdException w:name="Normal" w:qFormat="1"/>
     <w:lsdException w:name="heading 1" w:qFormat="1"/>
     <w:lsdException w:name="heading 2" w:qFormat="1"/>
@@ -4318,7 +5539,11 @@
     <w:lsdException w:name="Subtitle" w:qFormat="1"/>
     <w:lsdException w:name="Strong" w:qFormat="1"/>
     <w:lsdException w:name="Emphasis" w:qFormat="1"/>
-    <w:lsdException w:name="Normal Table" w:semiHidden="1" w:unhideWhenUsed="1"/>
+    <w:lsdException w:name="HTML Preformatted" w:semiHidden="1" w:unhideWhenUsed="1"/>
+    <w:lsdException w:name="No List" w:semiHidden="1" w:unhideWhenUsed="1"/>
+    <w:lsdException w:name="Outline List 1" w:semiHidden="1" w:unhideWhenUsed="1"/>
+    <w:lsdException w:name="Outline List 2" w:semiHidden="1" w:unhideWhenUsed="1"/>
+    <w:lsdException w:name="Outline List 3" w:semiHidden="1" w:unhideWhenUsed="1"/>
     <w:lsdException w:name="Table Simple 1" w:semiHidden="1" w:unhideWhenUsed="1"/>
     <w:lsdException w:name="Table Simple 2" w:semiHidden="1" w:unhideWhenUsed="1"/>
     <w:lsdException w:name="Table Simple 3" w:semiHidden="1" w:unhideWhenUsed="1"/>
@@ -4357,10 +5582,8 @@
     <w:lsdException w:name="Table Elegant" w:semiHidden="1" w:unhideWhenUsed="1"/>
     <w:lsdException w:name="Table Professional" w:semiHidden="1" w:unhideWhenUsed="1"/>
     <w:lsdException w:name="Table Subtle 1" w:semiHidden="1" w:unhideWhenUsed="1"/>
-    <w:lsdException w:name="Table Subtle 2" w:semiHidden="1" w:unhideWhenUsed="1"/>
     <w:lsdException w:name="Table Web 1" w:semiHidden="1" w:unhideWhenUsed="1"/>
     <w:lsdException w:name="Table Web 2" w:semiHidden="1" w:unhideWhenUsed="1"/>
-    <w:lsdException w:name="Table Web 3" w:semiHidden="1" w:unhideWhenUsed="1"/>
     <w:lsdException w:name="Table Theme" w:semiHidden="1" w:unhideWhenUsed="1"/>
     <w:lsdException w:name="Placeholder Text" w:semiHidden="1" w:uiPriority="99"/>
     <w:lsdException w:name="No Spacing" w:uiPriority="1" w:qFormat="1"/>
@@ -4577,6 +5800,10 @@
     <w:lsdException w:name="List Table 5 Dark Accent 6" w:uiPriority="50"/>
     <w:lsdException w:name="List Table 6 Colorful Accent 6" w:uiPriority="51"/>
     <w:lsdException w:name="List Table 7 Colorful Accent 6" w:uiPriority="52"/>
+    <w:lsdException w:name="Mention" w:semiHidden="1" w:uiPriority="99" w:unhideWhenUsed="1"/>
+    <w:lsdException w:name="Smart Hyperlink" w:semiHidden="1" w:uiPriority="99" w:unhideWhenUsed="1"/>
+    <w:lsdException w:name="Hashtag" w:semiHidden="1" w:uiPriority="99" w:unhideWhenUsed="1"/>
+    <w:lsdException w:name="Unresolved Mention" w:semiHidden="1" w:uiPriority="99" w:unhideWhenUsed="1"/>
   </w:latentStyles>
   <w:style w:type="paragraph" w:default="1" w:styleId="Normal">
     <w:name w:val="Normal"/>
@@ -4784,7 +6011,6 @@
     <w:basedOn w:val="TableauNormal"/>
     <w:rsid w:val="00280920"/>
     <w:tblPr>
-      <w:tblInd w:w="0" w:type="dxa"/>
       <w:tblBorders>
         <w:top w:val="single" w:sz="4" w:space="0" w:color="auto"/>
         <w:left w:val="single" w:sz="4" w:space="0" w:color="auto"/>
@@ -4793,12 +6019,6 @@
         <w:insideH w:val="single" w:sz="4" w:space="0" w:color="auto"/>
         <w:insideV w:val="single" w:sz="4" w:space="0" w:color="auto"/>
       </w:tblBorders>
-      <w:tblCellMar>
-        <w:top w:w="0" w:type="dxa"/>
-        <w:left w:w="108" w:type="dxa"/>
-        <w:bottom w:w="0" w:type="dxa"/>
-        <w:right w:w="108" w:type="dxa"/>
-      </w:tblCellMar>
     </w:tblPr>
   </w:style>
   <w:style w:type="paragraph" w:styleId="Textedebulles">
@@ -5151,7 +6371,7 @@
 </file>
 
 <file path=customXml/itemProps1.xml><?xml version="1.0" encoding="utf-8"?>
-<ds:datastoreItem xmlns:ds="http://schemas.openxmlformats.org/officeDocument/2006/customXml" ds:itemID="{F7DFB8E5-B8B5-49A8-B930-CB4F0EFC5078}">
+<ds:datastoreItem xmlns:ds="http://schemas.openxmlformats.org/officeDocument/2006/customXml" ds:itemID="{54E26A44-7424-4C0A-BF58-2335467E3B4D}">
   <ds:schemaRefs>
     <ds:schemaRef ds:uri="http://schemas.openxmlformats.org/officeDocument/2006/bibliography"/>
   </ds:schemaRefs>

</xml_diff>

<commit_message>
Modifié le livrable 0
</commit_message>
<xml_diff>
--- a/TP2_IsaacDavidZolana-GregsonDestin_livrable_0.docx
+++ b/TP2_IsaacDavidZolana-GregsonDestin_livrable_0.docx
@@ -1441,7 +1441,7 @@
                 <w:sz w:val="20"/>
                 <w:szCs w:val="20"/>
               </w:rPr>
-              <w:t>3</w:t>
+              <w:t>1</w:t>
             </w:r>
           </w:p>
         </w:tc>
@@ -1527,7 +1527,7 @@
                 <w:sz w:val="20"/>
                 <w:szCs w:val="20"/>
               </w:rPr>
-              <w:t>Création des tables « Artistes » et « Albums » dans la base de données.</w:t>
+              <w:t>Création de l’interface du choix de traitement (Gestion artiste, Gestion Album, Quitter)</w:t>
             </w:r>
           </w:p>
         </w:tc>
@@ -1576,6 +1576,13 @@
                 <w:szCs w:val="20"/>
               </w:rPr>
             </w:pPr>
+            <w:r>
+              <w:rPr>
+                <w:sz w:val="20"/>
+                <w:szCs w:val="20"/>
+              </w:rPr>
+              <w:t>A</w:t>
+            </w:r>
           </w:p>
         </w:tc>
         <w:tc>
@@ -1697,7 +1704,30 @@
                 <w:sz w:val="20"/>
                 <w:szCs w:val="20"/>
               </w:rPr>
-              <w:t>Permettre l’ajout d’un artiste dans la base de données.</w:t>
+              <w:t>Création de l’interface Gestion Artistes (Sans aucune fonctionnalité ni affichage dans le tableau</w:t>
+            </w:r>
+            <w:r>
+              <w:rPr>
+                <w:sz w:val="20"/>
+                <w:szCs w:val="20"/>
+              </w:rPr>
+              <w:t xml:space="preserve"> et le </w:t>
+            </w:r>
+            <w:proofErr w:type="spellStart"/>
+            <w:r>
+              <w:rPr>
+                <w:sz w:val="20"/>
+                <w:szCs w:val="20"/>
+              </w:rPr>
+              <w:t>scrollPane</w:t>
+            </w:r>
+            <w:proofErr w:type="spellEnd"/>
+            <w:r>
+              <w:rPr>
+                <w:sz w:val="20"/>
+                <w:szCs w:val="20"/>
+              </w:rPr>
+              <w:t>)</w:t>
             </w:r>
           </w:p>
         </w:tc>
@@ -1800,21 +1830,12 @@
                 <w:szCs w:val="20"/>
               </w:rPr>
             </w:pPr>
-            <w:proofErr w:type="spellStart"/>
-            <w:r>
-              <w:rPr>
-                <w:sz w:val="20"/>
-                <w:szCs w:val="20"/>
-              </w:rPr>
-              <w:t>Gregson</w:t>
-            </w:r>
-            <w:proofErr w:type="spellEnd"/>
-            <w:r>
-              <w:rPr>
-                <w:sz w:val="20"/>
-                <w:szCs w:val="20"/>
-              </w:rPr>
-              <w:t xml:space="preserve"> Destin</w:t>
+            <w:r>
+              <w:rPr>
+                <w:sz w:val="20"/>
+                <w:szCs w:val="20"/>
+              </w:rPr>
+              <w:t>Isaac David Zolana</w:t>
             </w:r>
           </w:p>
         </w:tc>
@@ -1873,7 +1894,7 @@
                 <w:sz w:val="20"/>
                 <w:szCs w:val="20"/>
               </w:rPr>
-              <w:t>Permettre l’affichage d’un artiste avec tous ses albums.</w:t>
+              <w:t>Création des tables « Artistes » et « Albums » dans la base de données.</w:t>
             </w:r>
           </w:p>
         </w:tc>
@@ -1922,13 +1943,6 @@
                 <w:szCs w:val="20"/>
               </w:rPr>
             </w:pPr>
-            <w:r>
-              <w:rPr>
-                <w:sz w:val="20"/>
-                <w:szCs w:val="20"/>
-              </w:rPr>
-              <w:t>C</w:t>
-            </w:r>
           </w:p>
         </w:tc>
         <w:tc>
@@ -1954,7 +1968,7 @@
                 <w:sz w:val="20"/>
                 <w:szCs w:val="20"/>
               </w:rPr>
-              <w:t>2</w:t>
+              <w:t>1</w:t>
             </w:r>
           </w:p>
         </w:tc>
@@ -1976,12 +1990,21 @@
                 <w:szCs w:val="20"/>
               </w:rPr>
             </w:pPr>
-            <w:r>
-              <w:rPr>
-                <w:sz w:val="20"/>
-                <w:szCs w:val="20"/>
-              </w:rPr>
-              <w:t>Isaac David Zolana</w:t>
+            <w:proofErr w:type="spellStart"/>
+            <w:r>
+              <w:rPr>
+                <w:sz w:val="20"/>
+                <w:szCs w:val="20"/>
+              </w:rPr>
+              <w:t>Gregson</w:t>
+            </w:r>
+            <w:proofErr w:type="spellEnd"/>
+            <w:r>
+              <w:rPr>
+                <w:sz w:val="20"/>
+                <w:szCs w:val="20"/>
+              </w:rPr>
+              <w:t xml:space="preserve"> Destin</w:t>
             </w:r>
           </w:p>
         </w:tc>
@@ -2040,7 +2063,7 @@
                 <w:sz w:val="20"/>
                 <w:szCs w:val="20"/>
               </w:rPr>
-              <w:t>Permettre la modification d’un artiste.</w:t>
+              <w:t>Permettre l’ajout d’un artiste dans la base de données.</w:t>
             </w:r>
           </w:p>
         </w:tc>
@@ -2094,7 +2117,7 @@
                 <w:sz w:val="20"/>
                 <w:szCs w:val="20"/>
               </w:rPr>
-              <w:t>B</w:t>
+              <w:t>C et D</w:t>
             </w:r>
           </w:p>
         </w:tc>
@@ -2121,7 +2144,7 @@
                 <w:sz w:val="20"/>
                 <w:szCs w:val="20"/>
               </w:rPr>
-              <w:t>2</w:t>
+              <w:t>1</w:t>
             </w:r>
           </w:p>
         </w:tc>
@@ -2143,12 +2166,21 @@
                 <w:szCs w:val="20"/>
               </w:rPr>
             </w:pPr>
-            <w:r>
-              <w:rPr>
-                <w:sz w:val="20"/>
-                <w:szCs w:val="20"/>
-              </w:rPr>
-              <w:t>Isaac David Zolana</w:t>
+            <w:proofErr w:type="spellStart"/>
+            <w:r>
+              <w:rPr>
+                <w:sz w:val="20"/>
+                <w:szCs w:val="20"/>
+              </w:rPr>
+              <w:t>Gregson</w:t>
+            </w:r>
+            <w:proofErr w:type="spellEnd"/>
+            <w:r>
+              <w:rPr>
+                <w:sz w:val="20"/>
+                <w:szCs w:val="20"/>
+              </w:rPr>
+              <w:t xml:space="preserve"> Destin</w:t>
             </w:r>
           </w:p>
         </w:tc>
@@ -2207,7 +2239,7 @@
                 <w:sz w:val="20"/>
                 <w:szCs w:val="20"/>
               </w:rPr>
-              <w:t>Permettre la suppression d’un artiste.</w:t>
+              <w:t>Permettre l’affichage d’un artiste avec tous ses albums.</w:t>
             </w:r>
           </w:p>
         </w:tc>
@@ -2261,7 +2293,7 @@
                 <w:sz w:val="20"/>
                 <w:szCs w:val="20"/>
               </w:rPr>
-              <w:t>B</w:t>
+              <w:t>C et D</w:t>
             </w:r>
           </w:p>
         </w:tc>
@@ -2310,21 +2342,12 @@
                 <w:szCs w:val="20"/>
               </w:rPr>
             </w:pPr>
-            <w:proofErr w:type="spellStart"/>
-            <w:r>
-              <w:rPr>
-                <w:sz w:val="20"/>
-                <w:szCs w:val="20"/>
-              </w:rPr>
-              <w:t>Gregson</w:t>
-            </w:r>
-            <w:proofErr w:type="spellEnd"/>
-            <w:r>
-              <w:rPr>
-                <w:sz w:val="20"/>
-                <w:szCs w:val="20"/>
-              </w:rPr>
-              <w:t xml:space="preserve"> Destin</w:t>
+            <w:r>
+              <w:rPr>
+                <w:sz w:val="20"/>
+                <w:szCs w:val="20"/>
+              </w:rPr>
+              <w:t>Isaac David Zolana</w:t>
             </w:r>
           </w:p>
         </w:tc>
@@ -2383,7 +2406,7 @@
                 <w:sz w:val="20"/>
                 <w:szCs w:val="20"/>
               </w:rPr>
-              <w:t>Permettre la recherche d’un artiste selon son nom.</w:t>
+              <w:t>Permettre la modification d’un artiste.</w:t>
             </w:r>
           </w:p>
         </w:tc>
@@ -2410,7 +2433,7 @@
                 <w:sz w:val="20"/>
                 <w:szCs w:val="20"/>
               </w:rPr>
-              <w:t>1,5</w:t>
+              <w:t>1</w:t>
             </w:r>
           </w:p>
         </w:tc>
@@ -2437,7 +2460,7 @@
                 <w:sz w:val="20"/>
                 <w:szCs w:val="20"/>
               </w:rPr>
-              <w:t>B</w:t>
+              <w:t>C et D</w:t>
             </w:r>
           </w:p>
         </w:tc>
@@ -2486,21 +2509,12 @@
                 <w:szCs w:val="20"/>
               </w:rPr>
             </w:pPr>
-            <w:proofErr w:type="spellStart"/>
-            <w:r>
-              <w:rPr>
-                <w:sz w:val="20"/>
-                <w:szCs w:val="20"/>
-              </w:rPr>
-              <w:t>Gregson</w:t>
-            </w:r>
-            <w:proofErr w:type="spellEnd"/>
-            <w:r>
-              <w:rPr>
-                <w:sz w:val="20"/>
-                <w:szCs w:val="20"/>
-              </w:rPr>
-              <w:t xml:space="preserve"> Destin</w:t>
+            <w:r>
+              <w:rPr>
+                <w:sz w:val="20"/>
+                <w:szCs w:val="20"/>
+              </w:rPr>
+              <w:t>Isaac David Zolana</w:t>
             </w:r>
           </w:p>
         </w:tc>
@@ -2533,6 +2547,358 @@
                 <w:szCs w:val="20"/>
               </w:rPr>
               <w:t>H</w:t>
+            </w:r>
+          </w:p>
+        </w:tc>
+        <w:tc>
+          <w:tcPr>
+            <w:tcW w:w="2123" w:type="dxa"/>
+            <w:tcBorders>
+              <w:top w:val="single" w:sz="4" w:space="0" w:color="auto"/>
+              <w:left w:val="single" w:sz="4" w:space="0" w:color="auto"/>
+              <w:bottom w:val="single" w:sz="4" w:space="0" w:color="auto"/>
+              <w:right w:val="single" w:sz="4" w:space="0" w:color="auto"/>
+            </w:tcBorders>
+            <w:shd w:val="clear" w:color="auto" w:fill="auto"/>
+          </w:tcPr>
+          <w:p>
+            <w:pPr>
+              <w:rPr>
+                <w:sz w:val="20"/>
+                <w:szCs w:val="20"/>
+              </w:rPr>
+            </w:pPr>
+            <w:r>
+              <w:rPr>
+                <w:sz w:val="20"/>
+                <w:szCs w:val="20"/>
+              </w:rPr>
+              <w:t>Permettre la suppression d’un artiste.</w:t>
+            </w:r>
+          </w:p>
+        </w:tc>
+        <w:tc>
+          <w:tcPr>
+            <w:tcW w:w="1216" w:type="dxa"/>
+            <w:tcBorders>
+              <w:top w:val="single" w:sz="4" w:space="0" w:color="auto"/>
+              <w:left w:val="single" w:sz="4" w:space="0" w:color="auto"/>
+              <w:bottom w:val="single" w:sz="4" w:space="0" w:color="auto"/>
+              <w:right w:val="single" w:sz="4" w:space="0" w:color="auto"/>
+            </w:tcBorders>
+            <w:shd w:val="clear" w:color="auto" w:fill="auto"/>
+          </w:tcPr>
+          <w:p>
+            <w:pPr>
+              <w:rPr>
+                <w:sz w:val="20"/>
+                <w:szCs w:val="20"/>
+              </w:rPr>
+            </w:pPr>
+            <w:r>
+              <w:rPr>
+                <w:sz w:val="20"/>
+                <w:szCs w:val="20"/>
+              </w:rPr>
+              <w:t>1</w:t>
+            </w:r>
+          </w:p>
+        </w:tc>
+        <w:tc>
+          <w:tcPr>
+            <w:tcW w:w="1269" w:type="dxa"/>
+            <w:tcBorders>
+              <w:top w:val="single" w:sz="4" w:space="0" w:color="auto"/>
+              <w:left w:val="single" w:sz="4" w:space="0" w:color="auto"/>
+              <w:bottom w:val="single" w:sz="4" w:space="0" w:color="auto"/>
+              <w:right w:val="single" w:sz="4" w:space="0" w:color="auto"/>
+            </w:tcBorders>
+            <w:shd w:val="clear" w:color="auto" w:fill="auto"/>
+          </w:tcPr>
+          <w:p>
+            <w:pPr>
+              <w:rPr>
+                <w:sz w:val="20"/>
+                <w:szCs w:val="20"/>
+              </w:rPr>
+            </w:pPr>
+            <w:r>
+              <w:rPr>
+                <w:sz w:val="20"/>
+                <w:szCs w:val="20"/>
+              </w:rPr>
+              <w:t>C et D</w:t>
+            </w:r>
+          </w:p>
+        </w:tc>
+        <w:tc>
+          <w:tcPr>
+            <w:tcW w:w="993" w:type="dxa"/>
+            <w:tcBorders>
+              <w:top w:val="single" w:sz="4" w:space="0" w:color="auto"/>
+              <w:left w:val="single" w:sz="4" w:space="0" w:color="auto"/>
+              <w:bottom w:val="single" w:sz="4" w:space="0" w:color="auto"/>
+              <w:right w:val="single" w:sz="4" w:space="0" w:color="auto"/>
+            </w:tcBorders>
+            <w:shd w:val="clear" w:color="auto" w:fill="auto"/>
+          </w:tcPr>
+          <w:p>
+            <w:pPr>
+              <w:rPr>
+                <w:sz w:val="20"/>
+                <w:szCs w:val="20"/>
+              </w:rPr>
+            </w:pPr>
+            <w:r>
+              <w:rPr>
+                <w:sz w:val="20"/>
+                <w:szCs w:val="20"/>
+              </w:rPr>
+              <w:t>2</w:t>
+            </w:r>
+          </w:p>
+        </w:tc>
+        <w:tc>
+          <w:tcPr>
+            <w:tcW w:w="1817" w:type="dxa"/>
+            <w:tcBorders>
+              <w:top w:val="single" w:sz="4" w:space="0" w:color="auto"/>
+              <w:left w:val="single" w:sz="4" w:space="0" w:color="auto"/>
+              <w:bottom w:val="single" w:sz="4" w:space="0" w:color="auto"/>
+              <w:right w:val="single" w:sz="4" w:space="0" w:color="auto"/>
+            </w:tcBorders>
+            <w:shd w:val="clear" w:color="auto" w:fill="auto"/>
+          </w:tcPr>
+          <w:p>
+            <w:pPr>
+              <w:rPr>
+                <w:sz w:val="20"/>
+                <w:szCs w:val="20"/>
+              </w:rPr>
+            </w:pPr>
+            <w:proofErr w:type="spellStart"/>
+            <w:r>
+              <w:rPr>
+                <w:sz w:val="20"/>
+                <w:szCs w:val="20"/>
+              </w:rPr>
+              <w:t>Gregson</w:t>
+            </w:r>
+            <w:proofErr w:type="spellEnd"/>
+            <w:r>
+              <w:rPr>
+                <w:sz w:val="20"/>
+                <w:szCs w:val="20"/>
+              </w:rPr>
+              <w:t xml:space="preserve"> Destin</w:t>
+            </w:r>
+          </w:p>
+        </w:tc>
+      </w:tr>
+      <w:tr>
+        <w:trPr>
+          <w:jc w:val="center"/>
+        </w:trPr>
+        <w:tc>
+          <w:tcPr>
+            <w:tcW w:w="1212" w:type="dxa"/>
+            <w:tcBorders>
+              <w:top w:val="single" w:sz="4" w:space="0" w:color="auto"/>
+              <w:left w:val="single" w:sz="4" w:space="0" w:color="auto"/>
+              <w:bottom w:val="single" w:sz="4" w:space="0" w:color="auto"/>
+              <w:right w:val="single" w:sz="4" w:space="0" w:color="auto"/>
+            </w:tcBorders>
+            <w:shd w:val="clear" w:color="auto" w:fill="auto"/>
+          </w:tcPr>
+          <w:p>
+            <w:pPr>
+              <w:rPr>
+                <w:sz w:val="20"/>
+                <w:szCs w:val="20"/>
+              </w:rPr>
+            </w:pPr>
+            <w:r>
+              <w:rPr>
+                <w:sz w:val="20"/>
+                <w:szCs w:val="20"/>
+              </w:rPr>
+              <w:t>I</w:t>
+            </w:r>
+          </w:p>
+        </w:tc>
+        <w:tc>
+          <w:tcPr>
+            <w:tcW w:w="2123" w:type="dxa"/>
+            <w:tcBorders>
+              <w:top w:val="single" w:sz="4" w:space="0" w:color="auto"/>
+              <w:left w:val="single" w:sz="4" w:space="0" w:color="auto"/>
+              <w:bottom w:val="single" w:sz="4" w:space="0" w:color="auto"/>
+              <w:right w:val="single" w:sz="4" w:space="0" w:color="auto"/>
+            </w:tcBorders>
+            <w:shd w:val="clear" w:color="auto" w:fill="auto"/>
+          </w:tcPr>
+          <w:p>
+            <w:pPr>
+              <w:rPr>
+                <w:sz w:val="20"/>
+                <w:szCs w:val="20"/>
+              </w:rPr>
+            </w:pPr>
+            <w:r>
+              <w:rPr>
+                <w:sz w:val="20"/>
+                <w:szCs w:val="20"/>
+              </w:rPr>
+              <w:t>Permettre la recherche d’un artiste selon son nom.</w:t>
+            </w:r>
+          </w:p>
+        </w:tc>
+        <w:tc>
+          <w:tcPr>
+            <w:tcW w:w="1216" w:type="dxa"/>
+            <w:tcBorders>
+              <w:top w:val="single" w:sz="4" w:space="0" w:color="auto"/>
+              <w:left w:val="single" w:sz="4" w:space="0" w:color="auto"/>
+              <w:bottom w:val="single" w:sz="4" w:space="0" w:color="auto"/>
+              <w:right w:val="single" w:sz="4" w:space="0" w:color="auto"/>
+            </w:tcBorders>
+            <w:shd w:val="clear" w:color="auto" w:fill="auto"/>
+          </w:tcPr>
+          <w:p>
+            <w:pPr>
+              <w:rPr>
+                <w:sz w:val="20"/>
+                <w:szCs w:val="20"/>
+              </w:rPr>
+            </w:pPr>
+            <w:r>
+              <w:rPr>
+                <w:sz w:val="20"/>
+                <w:szCs w:val="20"/>
+              </w:rPr>
+              <w:t>1,5</w:t>
+            </w:r>
+          </w:p>
+        </w:tc>
+        <w:tc>
+          <w:tcPr>
+            <w:tcW w:w="1269" w:type="dxa"/>
+            <w:tcBorders>
+              <w:top w:val="single" w:sz="4" w:space="0" w:color="auto"/>
+              <w:left w:val="single" w:sz="4" w:space="0" w:color="auto"/>
+              <w:bottom w:val="single" w:sz="4" w:space="0" w:color="auto"/>
+              <w:right w:val="single" w:sz="4" w:space="0" w:color="auto"/>
+            </w:tcBorders>
+            <w:shd w:val="clear" w:color="auto" w:fill="auto"/>
+          </w:tcPr>
+          <w:p>
+            <w:pPr>
+              <w:rPr>
+                <w:sz w:val="20"/>
+                <w:szCs w:val="20"/>
+              </w:rPr>
+            </w:pPr>
+            <w:r>
+              <w:rPr>
+                <w:sz w:val="20"/>
+                <w:szCs w:val="20"/>
+              </w:rPr>
+              <w:t>C et D</w:t>
+            </w:r>
+          </w:p>
+        </w:tc>
+        <w:tc>
+          <w:tcPr>
+            <w:tcW w:w="993" w:type="dxa"/>
+            <w:tcBorders>
+              <w:top w:val="single" w:sz="4" w:space="0" w:color="auto"/>
+              <w:left w:val="single" w:sz="4" w:space="0" w:color="auto"/>
+              <w:bottom w:val="single" w:sz="4" w:space="0" w:color="auto"/>
+              <w:right w:val="single" w:sz="4" w:space="0" w:color="auto"/>
+            </w:tcBorders>
+            <w:shd w:val="clear" w:color="auto" w:fill="auto"/>
+          </w:tcPr>
+          <w:p>
+            <w:pPr>
+              <w:rPr>
+                <w:sz w:val="20"/>
+                <w:szCs w:val="20"/>
+              </w:rPr>
+            </w:pPr>
+            <w:r>
+              <w:rPr>
+                <w:sz w:val="20"/>
+                <w:szCs w:val="20"/>
+              </w:rPr>
+              <w:t>2</w:t>
+            </w:r>
+          </w:p>
+        </w:tc>
+        <w:tc>
+          <w:tcPr>
+            <w:tcW w:w="1817" w:type="dxa"/>
+            <w:tcBorders>
+              <w:top w:val="single" w:sz="4" w:space="0" w:color="auto"/>
+              <w:left w:val="single" w:sz="4" w:space="0" w:color="auto"/>
+              <w:bottom w:val="single" w:sz="4" w:space="0" w:color="auto"/>
+              <w:right w:val="single" w:sz="4" w:space="0" w:color="auto"/>
+            </w:tcBorders>
+            <w:shd w:val="clear" w:color="auto" w:fill="auto"/>
+          </w:tcPr>
+          <w:p>
+            <w:pPr>
+              <w:rPr>
+                <w:sz w:val="20"/>
+                <w:szCs w:val="20"/>
+              </w:rPr>
+            </w:pPr>
+            <w:proofErr w:type="spellStart"/>
+            <w:r>
+              <w:rPr>
+                <w:sz w:val="20"/>
+                <w:szCs w:val="20"/>
+              </w:rPr>
+              <w:t>Gregson</w:t>
+            </w:r>
+            <w:proofErr w:type="spellEnd"/>
+            <w:r>
+              <w:rPr>
+                <w:sz w:val="20"/>
+                <w:szCs w:val="20"/>
+              </w:rPr>
+              <w:t xml:space="preserve"> Destin</w:t>
+            </w:r>
+          </w:p>
+        </w:tc>
+      </w:tr>
+      <w:tr>
+        <w:trPr>
+          <w:jc w:val="center"/>
+        </w:trPr>
+        <w:tc>
+          <w:tcPr>
+            <w:tcW w:w="1212" w:type="dxa"/>
+            <w:tcBorders>
+              <w:top w:val="single" w:sz="4" w:space="0" w:color="auto"/>
+              <w:left w:val="single" w:sz="4" w:space="0" w:color="auto"/>
+              <w:bottom w:val="single" w:sz="4" w:space="0" w:color="auto"/>
+              <w:right w:val="single" w:sz="4" w:space="0" w:color="auto"/>
+            </w:tcBorders>
+            <w:shd w:val="clear" w:color="auto" w:fill="auto"/>
+          </w:tcPr>
+          <w:p>
+            <w:pPr>
+              <w:rPr>
+                <w:sz w:val="20"/>
+                <w:szCs w:val="20"/>
+              </w:rPr>
+            </w:pPr>
+            <w:r>
+              <w:rPr>
+                <w:sz w:val="20"/>
+                <w:szCs w:val="20"/>
+              </w:rPr>
+              <w:t>J</w:t>
             </w:r>
           </w:p>
         </w:tc>
@@ -2841,14 +3207,14 @@
                 <w:sz w:val="20"/>
                 <w:szCs w:val="20"/>
               </w:rPr>
-              <w:t xml:space="preserve">B : </w:t>
-            </w:r>
-            <w:r>
-              <w:rPr>
-                <w:sz w:val="20"/>
-                <w:szCs w:val="20"/>
-              </w:rPr>
-              <w:t>Création des tables « Artistes » et « Albums » dans la base de données.</w:t>
+              <w:t xml:space="preserve">A : </w:t>
+            </w:r>
+            <w:r>
+              <w:rPr>
+                <w:sz w:val="20"/>
+                <w:szCs w:val="20"/>
+              </w:rPr>
+              <w:t>Authentification par un nom d'usager et un mot de passe.</w:t>
             </w:r>
           </w:p>
         </w:tc>
@@ -2860,26 +3226,16 @@
           <w:p>
             <w:pPr>
               <w:rPr>
-                <w:b/>
-                <w:sz w:val="20"/>
-                <w:szCs w:val="20"/>
-              </w:rPr>
-            </w:pPr>
-            <w:proofErr w:type="spellStart"/>
-            <w:r>
-              <w:rPr>
-                <w:sz w:val="20"/>
-                <w:szCs w:val="20"/>
-              </w:rPr>
-              <w:t>Gregson</w:t>
-            </w:r>
-            <w:proofErr w:type="spellEnd"/>
-            <w:r>
-              <w:rPr>
-                <w:sz w:val="20"/>
-                <w:szCs w:val="20"/>
-              </w:rPr>
-              <w:t xml:space="preserve"> Destin</w:t>
+                <w:sz w:val="20"/>
+                <w:szCs w:val="20"/>
+              </w:rPr>
+            </w:pPr>
+            <w:r>
+              <w:rPr>
+                <w:sz w:val="20"/>
+                <w:szCs w:val="20"/>
+              </w:rPr>
+              <w:t>Isaac David Zolana</w:t>
             </w:r>
           </w:p>
         </w:tc>
@@ -2902,14 +3258,14 @@
                 <w:sz w:val="20"/>
                 <w:szCs w:val="20"/>
               </w:rPr>
-              <w:t xml:space="preserve">C : </w:t>
-            </w:r>
-            <w:r>
-              <w:rPr>
-                <w:sz w:val="20"/>
-                <w:szCs w:val="20"/>
-              </w:rPr>
-              <w:t>Permettre l’ajout d’un artiste dans la base de données.</w:t>
+              <w:t xml:space="preserve">B : </w:t>
+            </w:r>
+            <w:r>
+              <w:rPr>
+                <w:sz w:val="20"/>
+                <w:szCs w:val="20"/>
+              </w:rPr>
+              <w:t>Création de l’interface du choix de traitement (Gestion artiste, Gestion Album, Quitter)</w:t>
             </w:r>
           </w:p>
         </w:tc>
@@ -2921,7 +3277,6 @@
           <w:p>
             <w:pPr>
               <w:rPr>
-                <w:b/>
                 <w:sz w:val="20"/>
                 <w:szCs w:val="20"/>
               </w:rPr>
@@ -2963,14 +3318,14 @@
                 <w:sz w:val="20"/>
                 <w:szCs w:val="20"/>
               </w:rPr>
-              <w:t xml:space="preserve">D : </w:t>
-            </w:r>
-            <w:r>
-              <w:rPr>
-                <w:sz w:val="20"/>
-                <w:szCs w:val="20"/>
-              </w:rPr>
-              <w:t>Permettre l’affichage d’un artiste avec tous ses albums.</w:t>
+              <w:t xml:space="preserve">C : </w:t>
+            </w:r>
+            <w:r>
+              <w:rPr>
+                <w:sz w:val="20"/>
+                <w:szCs w:val="20"/>
+              </w:rPr>
+              <w:t>Création de l’interface Gestion Artistes (Sans aucune fonctionnalité ni affichage dans le tableau)</w:t>
             </w:r>
           </w:p>
         </w:tc>
@@ -3015,14 +3370,14 @@
                 <w:sz w:val="20"/>
                 <w:szCs w:val="20"/>
               </w:rPr>
-              <w:t xml:space="preserve">E : </w:t>
-            </w:r>
-            <w:r>
-              <w:rPr>
-                <w:sz w:val="20"/>
-                <w:szCs w:val="20"/>
-              </w:rPr>
-              <w:t>Permettre la modification d’un artiste.</w:t>
+              <w:t xml:space="preserve">D : </w:t>
+            </w:r>
+            <w:r>
+              <w:rPr>
+                <w:sz w:val="20"/>
+                <w:szCs w:val="20"/>
+              </w:rPr>
+              <w:t>Création des tables « Artistes » et « Albums » dans la base de données.</w:t>
             </w:r>
           </w:p>
         </w:tc>
@@ -3034,17 +3389,25 @@
           <w:p>
             <w:pPr>
               <w:rPr>
-                <w:b/>
-                <w:sz w:val="20"/>
-                <w:szCs w:val="20"/>
-              </w:rPr>
-            </w:pPr>
-            <w:r>
-              <w:rPr>
-                <w:sz w:val="20"/>
-                <w:szCs w:val="20"/>
-              </w:rPr>
-              <w:t>Isaac David Zolana</w:t>
+                <w:sz w:val="20"/>
+                <w:szCs w:val="20"/>
+              </w:rPr>
+            </w:pPr>
+            <w:proofErr w:type="spellStart"/>
+            <w:r>
+              <w:rPr>
+                <w:sz w:val="20"/>
+                <w:szCs w:val="20"/>
+              </w:rPr>
+              <w:t>Gregson</w:t>
+            </w:r>
+            <w:proofErr w:type="spellEnd"/>
+            <w:r>
+              <w:rPr>
+                <w:sz w:val="20"/>
+                <w:szCs w:val="20"/>
+              </w:rPr>
+              <w:t xml:space="preserve"> Destin</w:t>
             </w:r>
           </w:p>
         </w:tc>
@@ -3161,14 +3524,14 @@
                 <w:sz w:val="20"/>
                 <w:szCs w:val="20"/>
               </w:rPr>
-              <w:t xml:space="preserve">A : </w:t>
-            </w:r>
-            <w:r>
-              <w:rPr>
-                <w:sz w:val="20"/>
-                <w:szCs w:val="20"/>
-              </w:rPr>
-              <w:t>Authentification par un nom d'usager et un mot de passe.</w:t>
+              <w:t xml:space="preserve">E : </w:t>
+            </w:r>
+            <w:r>
+              <w:rPr>
+                <w:sz w:val="20"/>
+                <w:szCs w:val="20"/>
+              </w:rPr>
+              <w:t>Permettre l’ajout d’un artiste dans la base de données.</w:t>
             </w:r>
           </w:p>
         </w:tc>
@@ -3184,12 +3547,21 @@
                 <w:szCs w:val="20"/>
               </w:rPr>
             </w:pPr>
-            <w:r>
-              <w:rPr>
-                <w:sz w:val="20"/>
-                <w:szCs w:val="20"/>
-              </w:rPr>
-              <w:t>Isaac David Zolana</w:t>
+            <w:proofErr w:type="spellStart"/>
+            <w:r>
+              <w:rPr>
+                <w:sz w:val="20"/>
+                <w:szCs w:val="20"/>
+              </w:rPr>
+              <w:t>Gregson</w:t>
+            </w:r>
+            <w:proofErr w:type="spellEnd"/>
+            <w:r>
+              <w:rPr>
+                <w:sz w:val="20"/>
+                <w:szCs w:val="20"/>
+              </w:rPr>
+              <w:t xml:space="preserve"> Destin</w:t>
             </w:r>
           </w:p>
         </w:tc>
@@ -3219,7 +3591,7 @@
                 <w:sz w:val="20"/>
                 <w:szCs w:val="20"/>
               </w:rPr>
-              <w:t>Permettre la suppression d’un artiste.</w:t>
+              <w:t>Permettre l’affichage d’un artiste avec tous ses albums.</w:t>
             </w:r>
           </w:p>
         </w:tc>
@@ -3235,21 +3607,12 @@
                 <w:szCs w:val="20"/>
               </w:rPr>
             </w:pPr>
-            <w:proofErr w:type="spellStart"/>
-            <w:r>
-              <w:rPr>
-                <w:sz w:val="20"/>
-                <w:szCs w:val="20"/>
-              </w:rPr>
-              <w:t>Gregson</w:t>
-            </w:r>
-            <w:proofErr w:type="spellEnd"/>
-            <w:r>
-              <w:rPr>
-                <w:sz w:val="20"/>
-                <w:szCs w:val="20"/>
-              </w:rPr>
-              <w:t xml:space="preserve"> Destin</w:t>
+            <w:r>
+              <w:rPr>
+                <w:sz w:val="20"/>
+                <w:szCs w:val="20"/>
+              </w:rPr>
+              <w:t>Isaac David Zolana</w:t>
             </w:r>
           </w:p>
         </w:tc>
@@ -3279,7 +3642,7 @@
                 <w:sz w:val="20"/>
                 <w:szCs w:val="20"/>
               </w:rPr>
-              <w:t>Permettre la recherche d’un artiste selon son nom.</w:t>
+              <w:t>Permettre la modification d’un artiste.</w:t>
             </w:r>
           </w:p>
         </w:tc>
@@ -3295,21 +3658,12 @@
                 <w:szCs w:val="20"/>
               </w:rPr>
             </w:pPr>
-            <w:proofErr w:type="spellStart"/>
-            <w:r>
-              <w:rPr>
-                <w:sz w:val="20"/>
-                <w:szCs w:val="20"/>
-              </w:rPr>
-              <w:t>Gregson</w:t>
-            </w:r>
-            <w:proofErr w:type="spellEnd"/>
-            <w:r>
-              <w:rPr>
-                <w:sz w:val="20"/>
-                <w:szCs w:val="20"/>
-              </w:rPr>
-              <w:t xml:space="preserve"> Destin</w:t>
+            <w:r>
+              <w:rPr>
+                <w:sz w:val="20"/>
+                <w:szCs w:val="20"/>
+              </w:rPr>
+              <w:t>Isaac David Zolana</w:t>
             </w:r>
           </w:p>
         </w:tc>
@@ -3339,6 +3693,127 @@
                 <w:sz w:val="20"/>
                 <w:szCs w:val="20"/>
               </w:rPr>
+              <w:t>Permettre la suppression d’un artiste.</w:t>
+            </w:r>
+          </w:p>
+        </w:tc>
+        <w:tc>
+          <w:tcPr>
+            <w:tcW w:w="4315" w:type="dxa"/>
+            <w:shd w:val="clear" w:color="auto" w:fill="auto"/>
+          </w:tcPr>
+          <w:p>
+            <w:pPr>
+              <w:rPr>
+                <w:sz w:val="20"/>
+                <w:szCs w:val="20"/>
+              </w:rPr>
+            </w:pPr>
+            <w:proofErr w:type="spellStart"/>
+            <w:r>
+              <w:rPr>
+                <w:sz w:val="20"/>
+                <w:szCs w:val="20"/>
+              </w:rPr>
+              <w:t>Gregson</w:t>
+            </w:r>
+            <w:proofErr w:type="spellEnd"/>
+            <w:r>
+              <w:rPr>
+                <w:sz w:val="20"/>
+                <w:szCs w:val="20"/>
+              </w:rPr>
+              <w:t xml:space="preserve"> Destin</w:t>
+            </w:r>
+          </w:p>
+        </w:tc>
+      </w:tr>
+      <w:tr>
+        <w:tc>
+          <w:tcPr>
+            <w:tcW w:w="4315" w:type="dxa"/>
+            <w:shd w:val="clear" w:color="auto" w:fill="auto"/>
+          </w:tcPr>
+          <w:p>
+            <w:pPr>
+              <w:rPr>
+                <w:sz w:val="20"/>
+                <w:szCs w:val="20"/>
+              </w:rPr>
+            </w:pPr>
+            <w:r>
+              <w:rPr>
+                <w:sz w:val="20"/>
+                <w:szCs w:val="20"/>
+              </w:rPr>
+              <w:t xml:space="preserve">I : </w:t>
+            </w:r>
+            <w:r>
+              <w:rPr>
+                <w:sz w:val="20"/>
+                <w:szCs w:val="20"/>
+              </w:rPr>
+              <w:t>Permettre la recherche d’un artiste selon son nom.</w:t>
+            </w:r>
+          </w:p>
+        </w:tc>
+        <w:tc>
+          <w:tcPr>
+            <w:tcW w:w="4315" w:type="dxa"/>
+            <w:shd w:val="clear" w:color="auto" w:fill="auto"/>
+          </w:tcPr>
+          <w:p>
+            <w:pPr>
+              <w:rPr>
+                <w:sz w:val="20"/>
+                <w:szCs w:val="20"/>
+              </w:rPr>
+            </w:pPr>
+            <w:proofErr w:type="spellStart"/>
+            <w:r>
+              <w:rPr>
+                <w:sz w:val="20"/>
+                <w:szCs w:val="20"/>
+              </w:rPr>
+              <w:t>Gregson</w:t>
+            </w:r>
+            <w:proofErr w:type="spellEnd"/>
+            <w:r>
+              <w:rPr>
+                <w:sz w:val="20"/>
+                <w:szCs w:val="20"/>
+              </w:rPr>
+              <w:t xml:space="preserve"> Destin</w:t>
+            </w:r>
+          </w:p>
+        </w:tc>
+      </w:tr>
+      <w:tr>
+        <w:tc>
+          <w:tcPr>
+            <w:tcW w:w="4315" w:type="dxa"/>
+            <w:shd w:val="clear" w:color="auto" w:fill="auto"/>
+          </w:tcPr>
+          <w:p>
+            <w:pPr>
+              <w:rPr>
+                <w:sz w:val="20"/>
+                <w:szCs w:val="20"/>
+              </w:rPr>
+            </w:pPr>
+            <w:r>
+              <w:rPr>
+                <w:sz w:val="20"/>
+                <w:szCs w:val="20"/>
+              </w:rPr>
+              <w:lastRenderedPageBreak/>
+              <w:t xml:space="preserve">J : </w:t>
+            </w:r>
+            <w:r>
+              <w:rPr>
+                <w:sz w:val="20"/>
+                <w:szCs w:val="20"/>
+              </w:rPr>
               <w:t>Rendre disponible l’aide en ligne de l’application.</w:t>
             </w:r>
           </w:p>
@@ -3362,6 +3837,8 @@
               </w:rPr>
               <w:t>Isaac David Zolana</w:t>
             </w:r>
+            <w:bookmarkStart w:id="0" w:name="_GoBack"/>
+            <w:bookmarkEnd w:id="0"/>
           </w:p>
         </w:tc>
       </w:tr>
@@ -3431,7 +3908,6 @@
           <w:szCs w:val="36"/>
         </w:rPr>
       </w:pPr>
-      <w:bookmarkStart w:id="0" w:name="_GoBack"/>
       <w:r>
         <w:rPr>
           <w:rFonts w:ascii="Arial" w:hAnsi="Arial" w:cs="Arial"/>
@@ -3439,7 +3915,6 @@
           <w:sz w:val="36"/>
           <w:szCs w:val="36"/>
         </w:rPr>
-        <w:lastRenderedPageBreak/>
         <w:drawing>
           <wp:inline distT="0" distB="0" distL="0" distR="0">
             <wp:extent cx="1943100" cy="3067050"/>
@@ -3482,7 +3957,6 @@
           </wp:inline>
         </w:drawing>
       </w:r>
-      <w:bookmarkEnd w:id="0"/>
     </w:p>
     <w:sectPr>
       <w:headerReference w:type="default" r:id="rId11"/>
@@ -5540,6 +6014,7 @@
     <w:lsdException w:name="Strong" w:qFormat="1"/>
     <w:lsdException w:name="Emphasis" w:qFormat="1"/>
     <w:lsdException w:name="HTML Preformatted" w:semiHidden="1" w:unhideWhenUsed="1"/>
+    <w:lsdException w:name="Normal Table" w:semiHidden="1" w:unhideWhenUsed="1"/>
     <w:lsdException w:name="No List" w:semiHidden="1" w:unhideWhenUsed="1"/>
     <w:lsdException w:name="Outline List 1" w:semiHidden="1" w:unhideWhenUsed="1"/>
     <w:lsdException w:name="Outline List 2" w:semiHidden="1" w:unhideWhenUsed="1"/>
@@ -5582,8 +6057,10 @@
     <w:lsdException w:name="Table Elegant" w:semiHidden="1" w:unhideWhenUsed="1"/>
     <w:lsdException w:name="Table Professional" w:semiHidden="1" w:unhideWhenUsed="1"/>
     <w:lsdException w:name="Table Subtle 1" w:semiHidden="1" w:unhideWhenUsed="1"/>
+    <w:lsdException w:name="Table Subtle 2" w:semiHidden="1" w:unhideWhenUsed="1"/>
     <w:lsdException w:name="Table Web 1" w:semiHidden="1" w:unhideWhenUsed="1"/>
     <w:lsdException w:name="Table Web 2" w:semiHidden="1" w:unhideWhenUsed="1"/>
+    <w:lsdException w:name="Table Web 3" w:semiHidden="1" w:unhideWhenUsed="1"/>
     <w:lsdException w:name="Table Theme" w:semiHidden="1" w:unhideWhenUsed="1"/>
     <w:lsdException w:name="Placeholder Text" w:semiHidden="1" w:uiPriority="99"/>
     <w:lsdException w:name="No Spacing" w:uiPriority="1" w:qFormat="1"/>
@@ -6371,7 +6848,7 @@
 </file>
 
 <file path=customXml/itemProps1.xml><?xml version="1.0" encoding="utf-8"?>
-<ds:datastoreItem xmlns:ds="http://schemas.openxmlformats.org/officeDocument/2006/customXml" ds:itemID="{54E26A44-7424-4C0A-BF58-2335467E3B4D}">
+<ds:datastoreItem xmlns:ds="http://schemas.openxmlformats.org/officeDocument/2006/customXml" ds:itemID="{999365BE-3E8C-4A4D-9C4B-BA75B8F83428}">
   <ds:schemaRefs>
     <ds:schemaRef ds:uri="http://schemas.openxmlformats.org/officeDocument/2006/bibliography"/>
   </ds:schemaRefs>

</xml_diff>

<commit_message>
Modification du livrable 0. Fin du livrable 1
</commit_message>
<xml_diff>
--- a/TP2_IsaacDavidZolana-GregsonDestin_livrable_0.docx
+++ b/TP2_IsaacDavidZolana-GregsonDestin_livrable_0.docx
@@ -1711,7 +1711,14 @@
                 <w:sz w:val="20"/>
                 <w:szCs w:val="20"/>
               </w:rPr>
-              <w:t xml:space="preserve"> et le </w:t>
+              <w:t xml:space="preserve">, </w:t>
+            </w:r>
+            <w:r>
+              <w:rPr>
+                <w:sz w:val="20"/>
+                <w:szCs w:val="20"/>
+              </w:rPr>
+              <w:t xml:space="preserve">le </w:t>
             </w:r>
             <w:proofErr w:type="spellStart"/>
             <w:r>
@@ -1722,6 +1729,13 @@
               <w:t>scrollPane</w:t>
             </w:r>
             <w:proofErr w:type="spellEnd"/>
+            <w:r>
+              <w:rPr>
+                <w:sz w:val="20"/>
+                <w:szCs w:val="20"/>
+              </w:rPr>
+              <w:t xml:space="preserve"> et les images</w:t>
+            </w:r>
             <w:r>
               <w:rPr>
                 <w:sz w:val="20"/>
@@ -3258,14 +3272,7 @@
                 <w:sz w:val="20"/>
                 <w:szCs w:val="20"/>
               </w:rPr>
-              <w:t xml:space="preserve">B : </w:t>
-            </w:r>
-            <w:r>
-              <w:rPr>
-                <w:sz w:val="20"/>
-                <w:szCs w:val="20"/>
-              </w:rPr>
-              <w:t>Création de l’interface du choix de traitement (Gestion artiste, Gestion Album, Quitter)</w:t>
+              <w:t>B : Création de l’interface du choix de traitement (Gestion artiste, Gestion Album, Quitter)</w:t>
             </w:r>
           </w:p>
         </w:tc>
@@ -3325,8 +3332,26 @@
                 <w:sz w:val="20"/>
                 <w:szCs w:val="20"/>
               </w:rPr>
-              <w:t>Création de l’interface Gestion Artistes (Sans aucune fonctionnalité ni affichage dans le tableau)</w:t>
-            </w:r>
+              <w:t xml:space="preserve">Création de l’interface Gestion Artistes (Sans aucune fonctionnalité ni affichage dans le tableau, le </w:t>
+            </w:r>
+            <w:proofErr w:type="spellStart"/>
+            <w:r>
+              <w:rPr>
+                <w:sz w:val="20"/>
+                <w:szCs w:val="20"/>
+              </w:rPr>
+              <w:t>scrollPane</w:t>
+            </w:r>
+            <w:proofErr w:type="spellEnd"/>
+            <w:r>
+              <w:rPr>
+                <w:sz w:val="20"/>
+                <w:szCs w:val="20"/>
+              </w:rPr>
+              <w:t xml:space="preserve"> et les images)</w:t>
+            </w:r>
+            <w:bookmarkStart w:id="0" w:name="_GoBack"/>
+            <w:bookmarkEnd w:id="0"/>
           </w:p>
         </w:tc>
         <w:tc>
@@ -3370,14 +3395,7 @@
                 <w:sz w:val="20"/>
                 <w:szCs w:val="20"/>
               </w:rPr>
-              <w:t xml:space="preserve">D : </w:t>
-            </w:r>
-            <w:r>
-              <w:rPr>
-                <w:sz w:val="20"/>
-                <w:szCs w:val="20"/>
-              </w:rPr>
-              <w:t>Création des tables « Artistes » et « Albums » dans la base de données.</w:t>
+              <w:t>D : Création des tables « Artistes » et « Albums » dans la base de données.</w:t>
             </w:r>
           </w:p>
         </w:tc>
@@ -3524,14 +3542,7 @@
                 <w:sz w:val="20"/>
                 <w:szCs w:val="20"/>
               </w:rPr>
-              <w:t xml:space="preserve">E : </w:t>
-            </w:r>
-            <w:r>
-              <w:rPr>
-                <w:sz w:val="20"/>
-                <w:szCs w:val="20"/>
-              </w:rPr>
-              <w:t>Permettre l’ajout d’un artiste dans la base de données.</w:t>
+              <w:t>E : Permettre l’ajout d’un artiste dans la base de données.</w:t>
             </w:r>
           </w:p>
         </w:tc>
@@ -3584,14 +3595,7 @@
                 <w:sz w:val="20"/>
                 <w:szCs w:val="20"/>
               </w:rPr>
-              <w:t xml:space="preserve">F : </w:t>
-            </w:r>
-            <w:r>
-              <w:rPr>
-                <w:sz w:val="20"/>
-                <w:szCs w:val="20"/>
-              </w:rPr>
-              <w:t>Permettre l’affichage d’un artiste avec tous ses albums.</w:t>
+              <w:t>F : Permettre l’affichage d’un artiste avec tous ses albums.</w:t>
             </w:r>
           </w:p>
         </w:tc>
@@ -3635,14 +3639,7 @@
                 <w:sz w:val="20"/>
                 <w:szCs w:val="20"/>
               </w:rPr>
-              <w:t xml:space="preserve">G : </w:t>
-            </w:r>
-            <w:r>
-              <w:rPr>
-                <w:sz w:val="20"/>
-                <w:szCs w:val="20"/>
-              </w:rPr>
-              <w:t>Permettre la modification d’un artiste.</w:t>
+              <w:t>G : Permettre la modification d’un artiste.</w:t>
             </w:r>
           </w:p>
         </w:tc>
@@ -3686,14 +3683,7 @@
                 <w:sz w:val="20"/>
                 <w:szCs w:val="20"/>
               </w:rPr>
-              <w:t xml:space="preserve">H : </w:t>
-            </w:r>
-            <w:r>
-              <w:rPr>
-                <w:sz w:val="20"/>
-                <w:szCs w:val="20"/>
-              </w:rPr>
-              <w:t>Permettre la suppression d’un artiste.</w:t>
+              <w:t>H : Permettre la suppression d’un artiste.</w:t>
             </w:r>
           </w:p>
         </w:tc>
@@ -3746,14 +3736,7 @@
                 <w:sz w:val="20"/>
                 <w:szCs w:val="20"/>
               </w:rPr>
-              <w:t xml:space="preserve">I : </w:t>
-            </w:r>
-            <w:r>
-              <w:rPr>
-                <w:sz w:val="20"/>
-                <w:szCs w:val="20"/>
-              </w:rPr>
-              <w:t>Permettre la recherche d’un artiste selon son nom.</w:t>
+              <w:t>I : Permettre la recherche d’un artiste selon son nom.</w:t>
             </w:r>
           </w:p>
         </w:tc>
@@ -3807,14 +3790,7 @@
                 <w:szCs w:val="20"/>
               </w:rPr>
               <w:lastRenderedPageBreak/>
-              <w:t xml:space="preserve">J : </w:t>
-            </w:r>
-            <w:r>
-              <w:rPr>
-                <w:sz w:val="20"/>
-                <w:szCs w:val="20"/>
-              </w:rPr>
-              <w:t>Rendre disponible l’aide en ligne de l’application.</w:t>
+              <w:t>J : Rendre disponible l’aide en ligne de l’application.</w:t>
             </w:r>
           </w:p>
         </w:tc>
@@ -3837,8 +3813,6 @@
               </w:rPr>
               <w:t>Isaac David Zolana</w:t>
             </w:r>
-            <w:bookmarkStart w:id="0" w:name="_GoBack"/>
-            <w:bookmarkEnd w:id="0"/>
           </w:p>
         </w:tc>
       </w:tr>
@@ -6848,7 +6822,7 @@
 </file>
 
 <file path=customXml/itemProps1.xml><?xml version="1.0" encoding="utf-8"?>
-<ds:datastoreItem xmlns:ds="http://schemas.openxmlformats.org/officeDocument/2006/customXml" ds:itemID="{999365BE-3E8C-4A4D-9C4B-BA75B8F83428}">
+<ds:datastoreItem xmlns:ds="http://schemas.openxmlformats.org/officeDocument/2006/customXml" ds:itemID="{08075304-A242-45BF-8DAC-48BCEE734507}">
   <ds:schemaRefs>
     <ds:schemaRef ds:uri="http://schemas.openxmlformats.org/officeDocument/2006/bibliography"/>
   </ds:schemaRefs>

</xml_diff>